<commit_message>
removed some unnecessary info on the documentation
</commit_message>
<xml_diff>
--- a/Kenya Data Viz Documentation.docx
+++ b/Kenya Data Viz Documentation.docx
@@ -4,14 +4,12 @@
   <w:body>
     <w:p>
       <w:pPr>
-        <w:spacing w:line="480" w:lineRule="auto"/>
-        <w:jc w:val="center"/>
         <w:rPr>
           <w:rFonts w:ascii="Times New Roman" w:hAnsi="Times New Roman" w:cs="Times New Roman"/>
           <w:b/>
           <w:bCs/>
-          <w:sz w:val="32"/>
-          <w:szCs w:val="32"/>
+          <w:sz w:val="24"/>
+          <w:szCs w:val="24"/>
         </w:rPr>
       </w:pPr>
       <w:r>
@@ -19,121 +17,9 @@
           <w:rFonts w:ascii="Times New Roman" w:hAnsi="Times New Roman" w:cs="Times New Roman"/>
           <w:b/>
           <w:bCs/>
-          <w:sz w:val="32"/>
-          <w:szCs w:val="32"/>
-        </w:rPr>
-        <w:t>Kenya Data Viz Documentation</w:t>
-      </w:r>
-    </w:p>
-    <w:p>
-      <w:pPr>
-        <w:spacing w:line="480" w:lineRule="auto"/>
-        <w:jc w:val="center"/>
-        <w:rPr>
-          <w:rFonts w:ascii="Times New Roman" w:hAnsi="Times New Roman" w:cs="Times New Roman"/>
-          <w:b/>
-          <w:bCs/>
-          <w:sz w:val="32"/>
-          <w:szCs w:val="32"/>
-        </w:rPr>
-      </w:pPr>
-      <w:r>
-        <w:rPr>
-          <w:rFonts w:ascii="Times New Roman" w:hAnsi="Times New Roman" w:cs="Times New Roman"/>
-          <w:b/>
-          <w:bCs/>
-          <w:sz w:val="32"/>
-          <w:szCs w:val="32"/>
-        </w:rPr>
-        <w:t>By Emanuel Njiru</w:t>
-      </w:r>
-    </w:p>
-    <w:p>
-      <w:pPr>
-        <w:spacing w:line="480" w:lineRule="auto"/>
-        <w:jc w:val="center"/>
-        <w:rPr>
-          <w:rFonts w:ascii="Times New Roman" w:hAnsi="Times New Roman" w:cs="Times New Roman"/>
-          <w:b/>
-          <w:bCs/>
-          <w:sz w:val="32"/>
-          <w:szCs w:val="32"/>
-        </w:rPr>
-      </w:pPr>
-      <w:r>
-        <w:rPr>
-          <w:rFonts w:ascii="Times New Roman" w:hAnsi="Times New Roman" w:cs="Times New Roman"/>
-          <w:b/>
-          <w:bCs/>
-          <w:sz w:val="32"/>
-          <w:szCs w:val="32"/>
-        </w:rPr>
-        <w:t>19</w:t>
-      </w:r>
-      <w:r>
-        <w:rPr>
-          <w:rFonts w:ascii="Times New Roman" w:hAnsi="Times New Roman" w:cs="Times New Roman"/>
-          <w:b/>
-          <w:bCs/>
-          <w:sz w:val="32"/>
-          <w:szCs w:val="32"/>
-          <w:vertAlign w:val="superscript"/>
-        </w:rPr>
-        <w:t>th</w:t>
-      </w:r>
-      <w:r>
-        <w:rPr>
-          <w:rFonts w:ascii="Times New Roman" w:hAnsi="Times New Roman" w:cs="Times New Roman"/>
-          <w:b/>
-          <w:bCs/>
-          <w:sz w:val="32"/>
-          <w:szCs w:val="32"/>
-        </w:rPr>
-        <w:t xml:space="preserve"> August 2024</w:t>
-      </w:r>
-    </w:p>
-    <w:p>
-      <w:pPr>
-        <w:rPr>
-          <w:rFonts w:ascii="Times New Roman" w:hAnsi="Times New Roman" w:cs="Times New Roman"/>
-          <w:b/>
-          <w:bCs/>
-          <w:sz w:val="24"/>
-          <w:szCs w:val="24"/>
-        </w:rPr>
-      </w:pPr>
-      <w:r>
-        <w:rPr>
-          <w:rFonts w:ascii="Times New Roman" w:hAnsi="Times New Roman" w:cs="Times New Roman"/>
-          <w:b/>
-          <w:bCs/>
-          <w:sz w:val="24"/>
-          <w:szCs w:val="24"/>
-        </w:rPr>
-        <w:br w:type="page"/>
-      </w:r>
-    </w:p>
-    <w:p>
-      <w:pPr>
-        <w:spacing w:line="480" w:lineRule="auto"/>
-        <w:jc w:val="both"/>
-        <w:rPr>
-          <w:rFonts w:ascii="Times New Roman" w:hAnsi="Times New Roman" w:cs="Times New Roman"/>
-          <w:b/>
-          <w:bCs/>
-          <w:sz w:val="24"/>
-          <w:szCs w:val="24"/>
-        </w:rPr>
-      </w:pPr>
-      <w:r>
-        <w:rPr>
-          <w:rFonts w:ascii="Times New Roman" w:hAnsi="Times New Roman" w:cs="Times New Roman"/>
-          <w:b/>
-          <w:bCs/>
-          <w:sz w:val="24"/>
-          <w:szCs w:val="24"/>
-        </w:rPr>
-        <w:lastRenderedPageBreak/>
+          <w:sz w:val="24"/>
+          <w:szCs w:val="24"/>
+        </w:rPr>
         <w:t>1. Project Overview</w:t>
       </w:r>
     </w:p>
@@ -208,7 +94,7 @@
           <w:sz w:val="24"/>
           <w:szCs w:val="24"/>
         </w:rPr>
-        <w:t xml:space="preserve"> A financial and macroeconomic data analysis platform for Kenya, offering both free and premium content. The platform includes various dashboards displaying data such as GDP, population, exchange rates, inflation trends, and stock prices.</w:t>
+        <w:t xml:space="preserve"> A financial and macroeconomic data analysis platform for Kenya, offering free and premium content. The platform includes various dashboards displaying GDP, population, exchange rates, inflation trends, and stock prices.</w:t>
       </w:r>
     </w:p>
     <w:p>
@@ -820,15 +706,7 @@
           <w:sz w:val="24"/>
           <w:szCs w:val="24"/>
         </w:rPr>
-        <w:t xml:space="preserve">&gt;&gt; git clone </w:t>
-      </w:r>
-      <w:r>
-        <w:rPr>
-          <w:rFonts w:ascii="Times New Roman" w:hAnsi="Times New Roman" w:cs="Times New Roman"/>
-          <w:sz w:val="24"/>
-          <w:szCs w:val="24"/>
-        </w:rPr>
-        <w:t>https://github.com/EmanuelSolver/Kenya-Data-Viz.git</w:t>
+        <w:t>&gt;&gt; git clone https://github.com/EmanuelSolver/Kenya-Data-Viz.git</w:t>
       </w:r>
     </w:p>
     <w:p>
@@ -879,23 +757,7 @@
           <w:sz w:val="24"/>
           <w:szCs w:val="24"/>
         </w:rPr>
-        <w:t xml:space="preserve">&gt;&gt; cd </w:t>
-      </w:r>
-      <w:r>
-        <w:rPr>
-          <w:rFonts w:ascii="Times New Roman" w:hAnsi="Times New Roman" w:cs="Times New Roman"/>
-          <w:sz w:val="24"/>
-          <w:szCs w:val="24"/>
-        </w:rPr>
-        <w:t>Kenya-Data-Viz</w:t>
-      </w:r>
-      <w:r>
-        <w:rPr>
-          <w:rFonts w:ascii="Times New Roman" w:hAnsi="Times New Roman" w:cs="Times New Roman"/>
-          <w:sz w:val="24"/>
-          <w:szCs w:val="24"/>
-        </w:rPr>
-        <w:t>/</w:t>
+        <w:t>&gt;&gt; cd Kenya-Data-Viz/</w:t>
       </w:r>
       <w:proofErr w:type="spellStart"/>
       <w:r>
@@ -1127,13 +989,11 @@
     </w:p>
     <w:p>
       <w:pPr>
-        <w:spacing w:line="480" w:lineRule="auto"/>
+        <w:spacing w:line="276" w:lineRule="auto"/>
         <w:ind w:firstLine="720"/>
         <w:jc w:val="both"/>
         <w:rPr>
           <w:rFonts w:ascii="Times New Roman" w:hAnsi="Times New Roman" w:cs="Times New Roman"/>
-          <w:b/>
-          <w:bCs/>
           <w:sz w:val="24"/>
           <w:szCs w:val="24"/>
         </w:rPr>
@@ -1142,8 +1002,6 @@
       <w:r>
         <w:rPr>
           <w:rFonts w:ascii="Times New Roman" w:hAnsi="Times New Roman" w:cs="Times New Roman"/>
-          <w:b/>
-          <w:bCs/>
           <w:sz w:val="24"/>
           <w:szCs w:val="24"/>
         </w:rPr>
@@ -1153,8 +1011,6 @@
       <w:r>
         <w:rPr>
           <w:rFonts w:ascii="Times New Roman" w:hAnsi="Times New Roman" w:cs="Times New Roman"/>
-          <w:b/>
-          <w:bCs/>
           <w:sz w:val="24"/>
           <w:szCs w:val="24"/>
         </w:rPr>
@@ -1163,22 +1019,18 @@
     </w:p>
     <w:p>
       <w:pPr>
-        <w:spacing w:line="480" w:lineRule="auto"/>
+        <w:spacing w:line="276" w:lineRule="auto"/>
         <w:ind w:firstLine="720"/>
         <w:jc w:val="both"/>
         <w:rPr>
           <w:rFonts w:ascii="Times New Roman" w:hAnsi="Times New Roman" w:cs="Times New Roman"/>
-          <w:b/>
-          <w:bCs/>
-          <w:sz w:val="24"/>
-          <w:szCs w:val="24"/>
-        </w:rPr>
-      </w:pPr>
-      <w:r>
-        <w:rPr>
-          <w:rFonts w:ascii="Times New Roman" w:hAnsi="Times New Roman" w:cs="Times New Roman"/>
-          <w:b/>
-          <w:bCs/>
+          <w:sz w:val="24"/>
+          <w:szCs w:val="24"/>
+        </w:rPr>
+      </w:pPr>
+      <w:r>
+        <w:rPr>
+          <w:rFonts w:ascii="Times New Roman" w:hAnsi="Times New Roman" w:cs="Times New Roman"/>
           <w:sz w:val="24"/>
           <w:szCs w:val="24"/>
         </w:rPr>
@@ -1187,13 +1039,11 @@
     </w:p>
     <w:p>
       <w:pPr>
-        <w:spacing w:line="480" w:lineRule="auto"/>
+        <w:spacing w:line="276" w:lineRule="auto"/>
         <w:ind w:firstLine="720"/>
         <w:jc w:val="both"/>
         <w:rPr>
           <w:rFonts w:ascii="Times New Roman" w:hAnsi="Times New Roman" w:cs="Times New Roman"/>
-          <w:b/>
-          <w:bCs/>
           <w:sz w:val="24"/>
           <w:szCs w:val="24"/>
         </w:rPr>
@@ -1202,8 +1052,6 @@
       <w:r>
         <w:rPr>
           <w:rFonts w:ascii="Times New Roman" w:hAnsi="Times New Roman" w:cs="Times New Roman"/>
-          <w:b/>
-          <w:bCs/>
           <w:sz w:val="24"/>
           <w:szCs w:val="24"/>
         </w:rPr>
@@ -1213,8 +1061,6 @@
       <w:r>
         <w:rPr>
           <w:rFonts w:ascii="Times New Roman" w:hAnsi="Times New Roman" w:cs="Times New Roman"/>
-          <w:b/>
-          <w:bCs/>
           <w:sz w:val="24"/>
           <w:szCs w:val="24"/>
         </w:rPr>
@@ -1223,22 +1069,18 @@
     </w:p>
     <w:p>
       <w:pPr>
-        <w:spacing w:line="480" w:lineRule="auto"/>
+        <w:spacing w:line="276" w:lineRule="auto"/>
         <w:ind w:firstLine="720"/>
         <w:jc w:val="both"/>
         <w:rPr>
           <w:rFonts w:ascii="Times New Roman" w:hAnsi="Times New Roman" w:cs="Times New Roman"/>
-          <w:b/>
-          <w:bCs/>
-          <w:sz w:val="24"/>
-          <w:szCs w:val="24"/>
-        </w:rPr>
-      </w:pPr>
-      <w:r>
-        <w:rPr>
-          <w:rFonts w:ascii="Times New Roman" w:hAnsi="Times New Roman" w:cs="Times New Roman"/>
-          <w:b/>
-          <w:bCs/>
+          <w:sz w:val="24"/>
+          <w:szCs w:val="24"/>
+        </w:rPr>
+      </w:pPr>
+      <w:r>
+        <w:rPr>
+          <w:rFonts w:ascii="Times New Roman" w:hAnsi="Times New Roman" w:cs="Times New Roman"/>
           <w:sz w:val="24"/>
           <w:szCs w:val="24"/>
         </w:rPr>
@@ -1247,38 +1089,110 @@
     </w:p>
     <w:p>
       <w:pPr>
-        <w:spacing w:line="480" w:lineRule="auto"/>
+        <w:spacing w:line="276" w:lineRule="auto"/>
         <w:ind w:firstLine="720"/>
         <w:jc w:val="both"/>
         <w:rPr>
           <w:rFonts w:ascii="Times New Roman" w:hAnsi="Times New Roman" w:cs="Times New Roman"/>
-          <w:b/>
-          <w:bCs/>
-          <w:sz w:val="24"/>
-          <w:szCs w:val="24"/>
-        </w:rPr>
-      </w:pPr>
-      <w:r>
-        <w:rPr>
-          <w:rFonts w:ascii="Times New Roman" w:hAnsi="Times New Roman" w:cs="Times New Roman"/>
-          <w:b/>
-          <w:bCs/>
+          <w:sz w:val="24"/>
+          <w:szCs w:val="24"/>
+        </w:rPr>
+      </w:pPr>
+      <w:r>
+        <w:rPr>
+          <w:rFonts w:ascii="Times New Roman" w:hAnsi="Times New Roman" w:cs="Times New Roman"/>
+          <w:sz w:val="24"/>
+          <w:szCs w:val="24"/>
+        </w:rPr>
+        <w:t>Django==5.1</w:t>
+      </w:r>
+    </w:p>
+    <w:p>
+      <w:pPr>
+        <w:spacing w:line="276" w:lineRule="auto"/>
+        <w:ind w:firstLine="720"/>
+        <w:jc w:val="both"/>
+        <w:rPr>
+          <w:rFonts w:ascii="Times New Roman" w:hAnsi="Times New Roman" w:cs="Times New Roman"/>
+          <w:sz w:val="24"/>
+          <w:szCs w:val="24"/>
+        </w:rPr>
+      </w:pPr>
+      <w:proofErr w:type="spellStart"/>
+      <w:r>
+        <w:rPr>
+          <w:rFonts w:ascii="Times New Roman" w:hAnsi="Times New Roman" w:cs="Times New Roman"/>
+          <w:sz w:val="24"/>
+          <w:szCs w:val="24"/>
+        </w:rPr>
+        <w:t>django</w:t>
+      </w:r>
+      <w:proofErr w:type="spellEnd"/>
+      <w:r>
+        <w:rPr>
+          <w:rFonts w:ascii="Times New Roman" w:hAnsi="Times New Roman" w:cs="Times New Roman"/>
+          <w:sz w:val="24"/>
+          <w:szCs w:val="24"/>
+        </w:rPr>
+        <w:t>-</w:t>
+      </w:r>
+      <w:proofErr w:type="spellStart"/>
+      <w:r>
+        <w:rPr>
+          <w:rFonts w:ascii="Times New Roman" w:hAnsi="Times New Roman" w:cs="Times New Roman"/>
+          <w:sz w:val="24"/>
+          <w:szCs w:val="24"/>
+        </w:rPr>
+        <w:t>cors</w:t>
+      </w:r>
+      <w:proofErr w:type="spellEnd"/>
+      <w:r>
+        <w:rPr>
+          <w:rFonts w:ascii="Times New Roman" w:hAnsi="Times New Roman" w:cs="Times New Roman"/>
+          <w:sz w:val="24"/>
+          <w:szCs w:val="24"/>
+        </w:rPr>
+        <w:t>-headers==4.4.0</w:t>
+      </w:r>
+    </w:p>
+    <w:p>
+      <w:pPr>
+        <w:spacing w:line="276" w:lineRule="auto"/>
+        <w:ind w:firstLine="720"/>
+        <w:jc w:val="both"/>
+        <w:rPr>
+          <w:rFonts w:ascii="Times New Roman" w:hAnsi="Times New Roman" w:cs="Times New Roman"/>
+          <w:sz w:val="24"/>
+          <w:szCs w:val="24"/>
+        </w:rPr>
+      </w:pPr>
+      <w:proofErr w:type="spellStart"/>
+      <w:r>
+        <w:rPr>
+          <w:rFonts w:ascii="Times New Roman" w:hAnsi="Times New Roman" w:cs="Times New Roman"/>
           <w:sz w:val="24"/>
           <w:szCs w:val="24"/>
         </w:rPr>
         <w:lastRenderedPageBreak/>
-        <w:t>Django==5.1</w:t>
-      </w:r>
-    </w:p>
-    <w:p>
-      <w:pPr>
-        <w:spacing w:line="480" w:lineRule="auto"/>
+        <w:t>django_csp</w:t>
+      </w:r>
+      <w:proofErr w:type="spellEnd"/>
+      <w:r>
+        <w:rPr>
+          <w:rFonts w:ascii="Times New Roman" w:hAnsi="Times New Roman" w:cs="Times New Roman"/>
+          <w:sz w:val="24"/>
+          <w:szCs w:val="24"/>
+        </w:rPr>
+        <w:t>==3.8</w:t>
+      </w:r>
+    </w:p>
+    <w:p>
+      <w:pPr>
+        <w:spacing w:line="276" w:lineRule="auto"/>
         <w:ind w:firstLine="720"/>
         <w:jc w:val="both"/>
         <w:rPr>
           <w:rFonts w:ascii="Times New Roman" w:hAnsi="Times New Roman" w:cs="Times New Roman"/>
-          <w:b/>
-          <w:bCs/>
           <w:sz w:val="24"/>
           <w:szCs w:val="24"/>
         </w:rPr>
@@ -1287,56 +1201,58 @@
       <w:r>
         <w:rPr>
           <w:rFonts w:ascii="Times New Roman" w:hAnsi="Times New Roman" w:cs="Times New Roman"/>
-          <w:b/>
-          <w:bCs/>
-          <w:sz w:val="24"/>
-          <w:szCs w:val="24"/>
-        </w:rPr>
-        <w:t>django</w:t>
+          <w:sz w:val="24"/>
+          <w:szCs w:val="24"/>
+        </w:rPr>
+        <w:t>djangorestframework</w:t>
       </w:r>
       <w:proofErr w:type="spellEnd"/>
       <w:r>
         <w:rPr>
           <w:rFonts w:ascii="Times New Roman" w:hAnsi="Times New Roman" w:cs="Times New Roman"/>
-          <w:b/>
-          <w:bCs/>
-          <w:sz w:val="24"/>
-          <w:szCs w:val="24"/>
-        </w:rPr>
-        <w:t>-</w:t>
-      </w:r>
+          <w:sz w:val="24"/>
+          <w:szCs w:val="24"/>
+        </w:rPr>
+        <w:t>==3.15.2</w:t>
+      </w:r>
+    </w:p>
+    <w:p>
+      <w:pPr>
+        <w:spacing w:line="276" w:lineRule="auto"/>
+        <w:ind w:firstLine="720"/>
+        <w:jc w:val="both"/>
+        <w:rPr>
+          <w:rFonts w:ascii="Times New Roman" w:hAnsi="Times New Roman" w:cs="Times New Roman"/>
+          <w:sz w:val="24"/>
+          <w:szCs w:val="24"/>
+        </w:rPr>
+      </w:pPr>
       <w:proofErr w:type="spellStart"/>
       <w:r>
         <w:rPr>
           <w:rFonts w:ascii="Times New Roman" w:hAnsi="Times New Roman" w:cs="Times New Roman"/>
-          <w:b/>
-          <w:bCs/>
-          <w:sz w:val="24"/>
-          <w:szCs w:val="24"/>
-        </w:rPr>
-        <w:t>cors</w:t>
+          <w:sz w:val="24"/>
+          <w:szCs w:val="24"/>
+        </w:rPr>
+        <w:t>djangorestframework-simplejwt</w:t>
       </w:r>
       <w:proofErr w:type="spellEnd"/>
       <w:r>
         <w:rPr>
           <w:rFonts w:ascii="Times New Roman" w:hAnsi="Times New Roman" w:cs="Times New Roman"/>
-          <w:b/>
-          <w:bCs/>
-          <w:sz w:val="24"/>
-          <w:szCs w:val="24"/>
-        </w:rPr>
-        <w:t>-headers==4.4.0</w:t>
-      </w:r>
-    </w:p>
-    <w:p>
-      <w:pPr>
-        <w:spacing w:line="480" w:lineRule="auto"/>
+          <w:sz w:val="24"/>
+          <w:szCs w:val="24"/>
+        </w:rPr>
+        <w:t>==5.3.1</w:t>
+      </w:r>
+    </w:p>
+    <w:p>
+      <w:pPr>
+        <w:spacing w:line="276" w:lineRule="auto"/>
         <w:ind w:firstLine="720"/>
         <w:jc w:val="both"/>
         <w:rPr>
           <w:rFonts w:ascii="Times New Roman" w:hAnsi="Times New Roman" w:cs="Times New Roman"/>
-          <w:b/>
-          <w:bCs/>
           <w:sz w:val="24"/>
           <w:szCs w:val="24"/>
         </w:rPr>
@@ -1345,34 +1261,28 @@
       <w:r>
         <w:rPr>
           <w:rFonts w:ascii="Times New Roman" w:hAnsi="Times New Roman" w:cs="Times New Roman"/>
-          <w:b/>
-          <w:bCs/>
-          <w:sz w:val="24"/>
-          <w:szCs w:val="24"/>
-        </w:rPr>
-        <w:t>django_csp</w:t>
+          <w:sz w:val="24"/>
+          <w:szCs w:val="24"/>
+        </w:rPr>
+        <w:t>idna</w:t>
       </w:r>
       <w:proofErr w:type="spellEnd"/>
       <w:r>
         <w:rPr>
           <w:rFonts w:ascii="Times New Roman" w:hAnsi="Times New Roman" w:cs="Times New Roman"/>
-          <w:b/>
-          <w:bCs/>
-          <w:sz w:val="24"/>
-          <w:szCs w:val="24"/>
-        </w:rPr>
-        <w:t>==3.8</w:t>
-      </w:r>
-    </w:p>
-    <w:p>
-      <w:pPr>
-        <w:spacing w:line="480" w:lineRule="auto"/>
+          <w:sz w:val="24"/>
+          <w:szCs w:val="24"/>
+        </w:rPr>
+        <w:t>==3.7</w:t>
+      </w:r>
+    </w:p>
+    <w:p>
+      <w:pPr>
+        <w:spacing w:line="276" w:lineRule="auto"/>
         <w:ind w:firstLine="720"/>
         <w:jc w:val="both"/>
         <w:rPr>
           <w:rFonts w:ascii="Times New Roman" w:hAnsi="Times New Roman" w:cs="Times New Roman"/>
-          <w:b/>
-          <w:bCs/>
           <w:sz w:val="24"/>
           <w:szCs w:val="24"/>
         </w:rPr>
@@ -1381,34 +1291,48 @@
       <w:r>
         <w:rPr>
           <w:rFonts w:ascii="Times New Roman" w:hAnsi="Times New Roman" w:cs="Times New Roman"/>
-          <w:b/>
-          <w:bCs/>
-          <w:sz w:val="24"/>
-          <w:szCs w:val="24"/>
-        </w:rPr>
-        <w:t>djangorestframework</w:t>
+          <w:sz w:val="24"/>
+          <w:szCs w:val="24"/>
+        </w:rPr>
+        <w:t>numpy</w:t>
       </w:r>
       <w:proofErr w:type="spellEnd"/>
       <w:r>
         <w:rPr>
           <w:rFonts w:ascii="Times New Roman" w:hAnsi="Times New Roman" w:cs="Times New Roman"/>
-          <w:b/>
-          <w:bCs/>
-          <w:sz w:val="24"/>
-          <w:szCs w:val="24"/>
-        </w:rPr>
-        <w:t>==3.15.2</w:t>
-      </w:r>
-    </w:p>
-    <w:p>
-      <w:pPr>
-        <w:spacing w:line="480" w:lineRule="auto"/>
+          <w:sz w:val="24"/>
+          <w:szCs w:val="24"/>
+        </w:rPr>
+        <w:t>==2.0.1</w:t>
+      </w:r>
+    </w:p>
+    <w:p>
+      <w:pPr>
+        <w:spacing w:line="276" w:lineRule="auto"/>
         <w:ind w:firstLine="720"/>
         <w:jc w:val="both"/>
         <w:rPr>
           <w:rFonts w:ascii="Times New Roman" w:hAnsi="Times New Roman" w:cs="Times New Roman"/>
-          <w:b/>
-          <w:bCs/>
+          <w:sz w:val="24"/>
+          <w:szCs w:val="24"/>
+        </w:rPr>
+      </w:pPr>
+      <w:r>
+        <w:rPr>
+          <w:rFonts w:ascii="Times New Roman" w:hAnsi="Times New Roman" w:cs="Times New Roman"/>
+          <w:sz w:val="24"/>
+          <w:szCs w:val="24"/>
+        </w:rPr>
+        <w:t>pandas==2.2.2</w:t>
+      </w:r>
+    </w:p>
+    <w:p>
+      <w:pPr>
+        <w:spacing w:line="276" w:lineRule="auto"/>
+        <w:ind w:firstLine="720"/>
+        <w:jc w:val="both"/>
+        <w:rPr>
+          <w:rFonts w:ascii="Times New Roman" w:hAnsi="Times New Roman" w:cs="Times New Roman"/>
           <w:sz w:val="24"/>
           <w:szCs w:val="24"/>
         </w:rPr>
@@ -1417,70 +1341,104 @@
       <w:r>
         <w:rPr>
           <w:rFonts w:ascii="Times New Roman" w:hAnsi="Times New Roman" w:cs="Times New Roman"/>
-          <w:b/>
-          <w:bCs/>
-          <w:sz w:val="24"/>
-          <w:szCs w:val="24"/>
-        </w:rPr>
-        <w:t>djangorestframework-simplejwt</w:t>
+          <w:sz w:val="24"/>
+          <w:szCs w:val="24"/>
+        </w:rPr>
+        <w:t>PyJWT</w:t>
       </w:r>
       <w:proofErr w:type="spellEnd"/>
       <w:r>
         <w:rPr>
           <w:rFonts w:ascii="Times New Roman" w:hAnsi="Times New Roman" w:cs="Times New Roman"/>
-          <w:b/>
-          <w:bCs/>
-          <w:sz w:val="24"/>
-          <w:szCs w:val="24"/>
-        </w:rPr>
-        <w:t>==5.3.1</w:t>
-      </w:r>
-    </w:p>
-    <w:p>
-      <w:pPr>
-        <w:spacing w:line="480" w:lineRule="auto"/>
+          <w:sz w:val="24"/>
+          <w:szCs w:val="24"/>
+        </w:rPr>
+        <w:t>==2.9.0</w:t>
+      </w:r>
+    </w:p>
+    <w:p>
+      <w:pPr>
+        <w:spacing w:line="276" w:lineRule="auto"/>
         <w:ind w:firstLine="720"/>
         <w:jc w:val="both"/>
         <w:rPr>
           <w:rFonts w:ascii="Times New Roman" w:hAnsi="Times New Roman" w:cs="Times New Roman"/>
-          <w:b/>
-          <w:bCs/>
-          <w:sz w:val="24"/>
-          <w:szCs w:val="24"/>
-        </w:rPr>
-      </w:pPr>
+          <w:sz w:val="24"/>
+          <w:szCs w:val="24"/>
+        </w:rPr>
+      </w:pPr>
+      <w:r>
+        <w:rPr>
+          <w:rFonts w:ascii="Times New Roman" w:hAnsi="Times New Roman" w:cs="Times New Roman"/>
+          <w:sz w:val="24"/>
+          <w:szCs w:val="24"/>
+        </w:rPr>
+        <w:t>python-</w:t>
+      </w:r>
       <w:proofErr w:type="spellStart"/>
       <w:r>
         <w:rPr>
           <w:rFonts w:ascii="Times New Roman" w:hAnsi="Times New Roman" w:cs="Times New Roman"/>
-          <w:b/>
-          <w:bCs/>
-          <w:sz w:val="24"/>
-          <w:szCs w:val="24"/>
-        </w:rPr>
-        <w:t>idna</w:t>
+          <w:sz w:val="24"/>
+          <w:szCs w:val="24"/>
+        </w:rPr>
+        <w:t>dateutil</w:t>
       </w:r>
       <w:proofErr w:type="spellEnd"/>
       <w:r>
         <w:rPr>
           <w:rFonts w:ascii="Times New Roman" w:hAnsi="Times New Roman" w:cs="Times New Roman"/>
-          <w:b/>
-          <w:bCs/>
-          <w:sz w:val="24"/>
-          <w:szCs w:val="24"/>
-        </w:rPr>
-        <w:t>==3.7</w:t>
-      </w:r>
-    </w:p>
-    <w:p>
-      <w:pPr>
-        <w:spacing w:line="480" w:lineRule="auto"/>
+          <w:sz w:val="24"/>
+          <w:szCs w:val="24"/>
+        </w:rPr>
+        <w:t>==2.9.</w:t>
+      </w:r>
+      <w:proofErr w:type="gramStart"/>
+      <w:r>
+        <w:rPr>
+          <w:rFonts w:ascii="Times New Roman" w:hAnsi="Times New Roman" w:cs="Times New Roman"/>
+          <w:sz w:val="24"/>
+          <w:szCs w:val="24"/>
+        </w:rPr>
+        <w:t>0.post</w:t>
+      </w:r>
+      <w:proofErr w:type="gramEnd"/>
+      <w:r>
+        <w:rPr>
+          <w:rFonts w:ascii="Times New Roman" w:hAnsi="Times New Roman" w:cs="Times New Roman"/>
+          <w:sz w:val="24"/>
+          <w:szCs w:val="24"/>
+        </w:rPr>
+        <w:t>0</w:t>
+      </w:r>
+    </w:p>
+    <w:p>
+      <w:pPr>
+        <w:spacing w:line="276" w:lineRule="auto"/>
         <w:ind w:firstLine="720"/>
         <w:jc w:val="both"/>
         <w:rPr>
           <w:rFonts w:ascii="Times New Roman" w:hAnsi="Times New Roman" w:cs="Times New Roman"/>
-          <w:b/>
-          <w:bCs/>
+          <w:sz w:val="24"/>
+          <w:szCs w:val="24"/>
+        </w:rPr>
+      </w:pPr>
+      <w:r>
+        <w:rPr>
+          <w:rFonts w:ascii="Times New Roman" w:hAnsi="Times New Roman" w:cs="Times New Roman"/>
+          <w:sz w:val="24"/>
+          <w:szCs w:val="24"/>
+        </w:rPr>
+        <w:t>python-decouple==3.8</w:t>
+      </w:r>
+    </w:p>
+    <w:p>
+      <w:pPr>
+        <w:spacing w:line="276" w:lineRule="auto"/>
+        <w:ind w:firstLine="720"/>
+        <w:jc w:val="both"/>
+        <w:rPr>
+          <w:rFonts w:ascii="Times New Roman" w:hAnsi="Times New Roman" w:cs="Times New Roman"/>
           <w:sz w:val="24"/>
           <w:szCs w:val="24"/>
         </w:rPr>
@@ -1489,58 +1447,68 @@
       <w:r>
         <w:rPr>
           <w:rFonts w:ascii="Times New Roman" w:hAnsi="Times New Roman" w:cs="Times New Roman"/>
-          <w:b/>
-          <w:bCs/>
-          <w:sz w:val="24"/>
-          <w:szCs w:val="24"/>
-        </w:rPr>
-        <w:t>numpy</w:t>
+          <w:sz w:val="24"/>
+          <w:szCs w:val="24"/>
+        </w:rPr>
+        <w:t>pytz</w:t>
       </w:r>
       <w:proofErr w:type="spellEnd"/>
       <w:r>
         <w:rPr>
           <w:rFonts w:ascii="Times New Roman" w:hAnsi="Times New Roman" w:cs="Times New Roman"/>
-          <w:b/>
-          <w:bCs/>
-          <w:sz w:val="24"/>
-          <w:szCs w:val="24"/>
-        </w:rPr>
-        <w:t>==2.0.1</w:t>
-      </w:r>
-    </w:p>
-    <w:p>
-      <w:pPr>
-        <w:spacing w:line="480" w:lineRule="auto"/>
+          <w:sz w:val="24"/>
+          <w:szCs w:val="24"/>
+        </w:rPr>
+        <w:t>==2024.1</w:t>
+      </w:r>
+    </w:p>
+    <w:p>
+      <w:pPr>
+        <w:spacing w:line="276" w:lineRule="auto"/>
         <w:ind w:firstLine="720"/>
         <w:jc w:val="both"/>
         <w:rPr>
           <w:rFonts w:ascii="Times New Roman" w:hAnsi="Times New Roman" w:cs="Times New Roman"/>
-          <w:b/>
-          <w:bCs/>
-          <w:sz w:val="24"/>
-          <w:szCs w:val="24"/>
-        </w:rPr>
-      </w:pPr>
-      <w:r>
-        <w:rPr>
-          <w:rFonts w:ascii="Times New Roman" w:hAnsi="Times New Roman" w:cs="Times New Roman"/>
-          <w:b/>
-          <w:bCs/>
-          <w:sz w:val="24"/>
-          <w:szCs w:val="24"/>
-        </w:rPr>
-        <w:t>pandas==2.2.2</w:t>
-      </w:r>
-    </w:p>
-    <w:p>
-      <w:pPr>
-        <w:spacing w:line="480" w:lineRule="auto"/>
+          <w:sz w:val="24"/>
+          <w:szCs w:val="24"/>
+        </w:rPr>
+      </w:pPr>
+      <w:r>
+        <w:rPr>
+          <w:rFonts w:ascii="Times New Roman" w:hAnsi="Times New Roman" w:cs="Times New Roman"/>
+          <w:sz w:val="24"/>
+          <w:szCs w:val="24"/>
+        </w:rPr>
+        <w:t>requests==2.32.3</w:t>
+      </w:r>
+    </w:p>
+    <w:p>
+      <w:pPr>
+        <w:spacing w:line="276" w:lineRule="auto"/>
         <w:ind w:firstLine="720"/>
         <w:jc w:val="both"/>
         <w:rPr>
           <w:rFonts w:ascii="Times New Roman" w:hAnsi="Times New Roman" w:cs="Times New Roman"/>
-          <w:b/>
-          <w:bCs/>
+          <w:sz w:val="24"/>
+          <w:szCs w:val="24"/>
+        </w:rPr>
+      </w:pPr>
+      <w:r>
+        <w:rPr>
+          <w:rFonts w:ascii="Times New Roman" w:hAnsi="Times New Roman" w:cs="Times New Roman"/>
+          <w:sz w:val="24"/>
+          <w:szCs w:val="24"/>
+        </w:rPr>
+        <w:t>six==1.16.0</w:t>
+      </w:r>
+    </w:p>
+    <w:p>
+      <w:pPr>
+        <w:spacing w:line="276" w:lineRule="auto"/>
+        <w:ind w:firstLine="720"/>
+        <w:jc w:val="both"/>
+        <w:rPr>
+          <w:rFonts w:ascii="Times New Roman" w:hAnsi="Times New Roman" w:cs="Times New Roman"/>
           <w:sz w:val="24"/>
           <w:szCs w:val="24"/>
         </w:rPr>
@@ -1549,126 +1517,98 @@
       <w:r>
         <w:rPr>
           <w:rFonts w:ascii="Times New Roman" w:hAnsi="Times New Roman" w:cs="Times New Roman"/>
-          <w:b/>
-          <w:bCs/>
-          <w:sz w:val="24"/>
-          <w:szCs w:val="24"/>
-        </w:rPr>
-        <w:t>PyJWT</w:t>
+          <w:sz w:val="24"/>
+          <w:szCs w:val="24"/>
+        </w:rPr>
+        <w:t>soupsieve</w:t>
       </w:r>
       <w:proofErr w:type="spellEnd"/>
       <w:r>
         <w:rPr>
           <w:rFonts w:ascii="Times New Roman" w:hAnsi="Times New Roman" w:cs="Times New Roman"/>
-          <w:b/>
-          <w:bCs/>
-          <w:sz w:val="24"/>
-          <w:szCs w:val="24"/>
-        </w:rPr>
-        <w:t>==2.9.0</w:t>
-      </w:r>
-    </w:p>
-    <w:p>
-      <w:pPr>
-        <w:spacing w:line="480" w:lineRule="auto"/>
+          <w:sz w:val="24"/>
+          <w:szCs w:val="24"/>
+        </w:rPr>
+        <w:t>==2.6</w:t>
+      </w:r>
+    </w:p>
+    <w:p>
+      <w:pPr>
+        <w:spacing w:line="276" w:lineRule="auto"/>
         <w:ind w:firstLine="720"/>
         <w:jc w:val="both"/>
         <w:rPr>
           <w:rFonts w:ascii="Times New Roman" w:hAnsi="Times New Roman" w:cs="Times New Roman"/>
-          <w:b/>
-          <w:bCs/>
-          <w:sz w:val="24"/>
-          <w:szCs w:val="24"/>
-        </w:rPr>
-      </w:pPr>
-      <w:r>
-        <w:rPr>
-          <w:rFonts w:ascii="Times New Roman" w:hAnsi="Times New Roman" w:cs="Times New Roman"/>
-          <w:b/>
-          <w:bCs/>
-          <w:sz w:val="24"/>
-          <w:szCs w:val="24"/>
-        </w:rPr>
-        <w:t>python-</w:t>
-      </w:r>
+          <w:sz w:val="24"/>
+          <w:szCs w:val="24"/>
+        </w:rPr>
+      </w:pPr>
       <w:proofErr w:type="spellStart"/>
       <w:r>
         <w:rPr>
           <w:rFonts w:ascii="Times New Roman" w:hAnsi="Times New Roman" w:cs="Times New Roman"/>
-          <w:b/>
-          <w:bCs/>
-          <w:sz w:val="24"/>
-          <w:szCs w:val="24"/>
-        </w:rPr>
-        <w:t>dateutil</w:t>
+          <w:sz w:val="24"/>
+          <w:szCs w:val="24"/>
+        </w:rPr>
+        <w:t>sqlparse</w:t>
       </w:r>
       <w:proofErr w:type="spellEnd"/>
       <w:r>
         <w:rPr>
           <w:rFonts w:ascii="Times New Roman" w:hAnsi="Times New Roman" w:cs="Times New Roman"/>
-          <w:b/>
-          <w:bCs/>
-          <w:sz w:val="24"/>
-          <w:szCs w:val="24"/>
-        </w:rPr>
-        <w:t>==2.9.</w:t>
-      </w:r>
-      <w:proofErr w:type="gramStart"/>
-      <w:r>
-        <w:rPr>
-          <w:rFonts w:ascii="Times New Roman" w:hAnsi="Times New Roman" w:cs="Times New Roman"/>
-          <w:b/>
-          <w:bCs/>
-          <w:sz w:val="24"/>
-          <w:szCs w:val="24"/>
-        </w:rPr>
-        <w:t>0.post</w:t>
-      </w:r>
-      <w:proofErr w:type="gramEnd"/>
-      <w:r>
-        <w:rPr>
-          <w:rFonts w:ascii="Times New Roman" w:hAnsi="Times New Roman" w:cs="Times New Roman"/>
-          <w:b/>
-          <w:bCs/>
-          <w:sz w:val="24"/>
-          <w:szCs w:val="24"/>
-        </w:rPr>
-        <w:t>0</w:t>
-      </w:r>
-    </w:p>
-    <w:p>
-      <w:pPr>
-        <w:spacing w:line="480" w:lineRule="auto"/>
+          <w:sz w:val="24"/>
+          <w:szCs w:val="24"/>
+        </w:rPr>
+        <w:t>==0.5.1</w:t>
+      </w:r>
+    </w:p>
+    <w:p>
+      <w:pPr>
+        <w:spacing w:line="276" w:lineRule="auto"/>
         <w:ind w:firstLine="720"/>
         <w:jc w:val="both"/>
         <w:rPr>
           <w:rFonts w:ascii="Times New Roman" w:hAnsi="Times New Roman" w:cs="Times New Roman"/>
-          <w:b/>
-          <w:bCs/>
-          <w:sz w:val="24"/>
-          <w:szCs w:val="24"/>
-        </w:rPr>
-      </w:pPr>
-      <w:r>
-        <w:rPr>
-          <w:rFonts w:ascii="Times New Roman" w:hAnsi="Times New Roman" w:cs="Times New Roman"/>
-          <w:b/>
-          <w:bCs/>
-          <w:sz w:val="24"/>
-          <w:szCs w:val="24"/>
-        </w:rPr>
-        <w:t>python-decouple==3.8</w:t>
-      </w:r>
-    </w:p>
-    <w:p>
-      <w:pPr>
-        <w:spacing w:line="480" w:lineRule="auto"/>
+          <w:sz w:val="24"/>
+          <w:szCs w:val="24"/>
+        </w:rPr>
+      </w:pPr>
+      <w:r>
+        <w:rPr>
+          <w:rFonts w:ascii="Times New Roman" w:hAnsi="Times New Roman" w:cs="Times New Roman"/>
+          <w:sz w:val="24"/>
+          <w:szCs w:val="24"/>
+        </w:rPr>
+        <w:t>stripe==10.8.0</w:t>
+      </w:r>
+    </w:p>
+    <w:p>
+      <w:pPr>
+        <w:spacing w:line="276" w:lineRule="auto"/>
         <w:ind w:firstLine="720"/>
         <w:jc w:val="both"/>
         <w:rPr>
           <w:rFonts w:ascii="Times New Roman" w:hAnsi="Times New Roman" w:cs="Times New Roman"/>
-          <w:b/>
-          <w:bCs/>
+          <w:sz w:val="24"/>
+          <w:szCs w:val="24"/>
+        </w:rPr>
+      </w:pPr>
+      <w:r>
+        <w:rPr>
+          <w:rFonts w:ascii="Times New Roman" w:hAnsi="Times New Roman" w:cs="Times New Roman"/>
+          <w:sz w:val="24"/>
+          <w:szCs w:val="24"/>
+        </w:rPr>
+        <w:t>tabulate==0.9.0</w:t>
+      </w:r>
+    </w:p>
+    <w:p>
+      <w:pPr>
+        <w:spacing w:line="276" w:lineRule="auto"/>
+        <w:ind w:firstLine="720"/>
+        <w:jc w:val="both"/>
+        <w:rPr>
+          <w:rFonts w:ascii="Times New Roman" w:hAnsi="Times New Roman" w:cs="Times New Roman"/>
           <w:sz w:val="24"/>
           <w:szCs w:val="24"/>
         </w:rPr>
@@ -1677,19 +1617,45 @@
       <w:r>
         <w:rPr>
           <w:rFonts w:ascii="Times New Roman" w:hAnsi="Times New Roman" w:cs="Times New Roman"/>
-          <w:b/>
-          <w:bCs/>
-          <w:sz w:val="24"/>
-          <w:szCs w:val="24"/>
-        </w:rPr>
-        <w:t>pytz</w:t>
+          <w:sz w:val="24"/>
+          <w:szCs w:val="24"/>
+        </w:rPr>
+        <w:t>typing_extensions</w:t>
       </w:r>
       <w:proofErr w:type="spellEnd"/>
       <w:r>
         <w:rPr>
           <w:rFonts w:ascii="Times New Roman" w:hAnsi="Times New Roman" w:cs="Times New Roman"/>
-          <w:b/>
-          <w:bCs/>
+          <w:sz w:val="24"/>
+          <w:szCs w:val="24"/>
+        </w:rPr>
+        <w:t>==4.12.2</w:t>
+      </w:r>
+    </w:p>
+    <w:p>
+      <w:pPr>
+        <w:spacing w:line="276" w:lineRule="auto"/>
+        <w:ind w:firstLine="720"/>
+        <w:jc w:val="both"/>
+        <w:rPr>
+          <w:rFonts w:ascii="Times New Roman" w:hAnsi="Times New Roman" w:cs="Times New Roman"/>
+          <w:sz w:val="24"/>
+          <w:szCs w:val="24"/>
+        </w:rPr>
+      </w:pPr>
+      <w:proofErr w:type="spellStart"/>
+      <w:r>
+        <w:rPr>
+          <w:rFonts w:ascii="Times New Roman" w:hAnsi="Times New Roman" w:cs="Times New Roman"/>
+          <w:sz w:val="24"/>
+          <w:szCs w:val="24"/>
+        </w:rPr>
+        <w:t>tzdata</w:t>
+      </w:r>
+      <w:proofErr w:type="spellEnd"/>
+      <w:r>
+        <w:rPr>
+          <w:rFonts w:ascii="Times New Roman" w:hAnsi="Times New Roman" w:cs="Times New Roman"/>
           <w:sz w:val="24"/>
           <w:szCs w:val="24"/>
         </w:rPr>
@@ -1698,278 +1664,31 @@
     </w:p>
     <w:p>
       <w:pPr>
-        <w:spacing w:line="480" w:lineRule="auto"/>
+        <w:spacing w:line="276" w:lineRule="auto"/>
         <w:ind w:firstLine="720"/>
         <w:jc w:val="both"/>
         <w:rPr>
           <w:rFonts w:ascii="Times New Roman" w:hAnsi="Times New Roman" w:cs="Times New Roman"/>
-          <w:b/>
-          <w:bCs/>
-          <w:sz w:val="24"/>
-          <w:szCs w:val="24"/>
-        </w:rPr>
-      </w:pPr>
-      <w:r>
-        <w:rPr>
-          <w:rFonts w:ascii="Times New Roman" w:hAnsi="Times New Roman" w:cs="Times New Roman"/>
-          <w:b/>
-          <w:bCs/>
-          <w:sz w:val="24"/>
-          <w:szCs w:val="24"/>
-        </w:rPr>
-        <w:t>requests==2.32.3</w:t>
-      </w:r>
-    </w:p>
-    <w:p>
-      <w:pPr>
-        <w:spacing w:line="480" w:lineRule="auto"/>
+          <w:sz w:val="24"/>
+          <w:szCs w:val="24"/>
+        </w:rPr>
+      </w:pPr>
+      <w:r>
+        <w:rPr>
+          <w:rFonts w:ascii="Times New Roman" w:hAnsi="Times New Roman" w:cs="Times New Roman"/>
+          <w:sz w:val="24"/>
+          <w:szCs w:val="24"/>
+        </w:rPr>
+        <w:t>urllib3==2.2.2</w:t>
+      </w:r>
+    </w:p>
+    <w:p>
+      <w:pPr>
+        <w:spacing w:line="276" w:lineRule="auto"/>
         <w:ind w:firstLine="720"/>
         <w:jc w:val="both"/>
         <w:rPr>
           <w:rFonts w:ascii="Times New Roman" w:hAnsi="Times New Roman" w:cs="Times New Roman"/>
-          <w:b/>
-          <w:bCs/>
-          <w:sz w:val="24"/>
-          <w:szCs w:val="24"/>
-        </w:rPr>
-      </w:pPr>
-      <w:r>
-        <w:rPr>
-          <w:rFonts w:ascii="Times New Roman" w:hAnsi="Times New Roman" w:cs="Times New Roman"/>
-          <w:b/>
-          <w:bCs/>
-          <w:sz w:val="24"/>
-          <w:szCs w:val="24"/>
-        </w:rPr>
-        <w:t>six==1.16.0</w:t>
-      </w:r>
-    </w:p>
-    <w:p>
-      <w:pPr>
-        <w:spacing w:line="480" w:lineRule="auto"/>
-        <w:ind w:firstLine="720"/>
-        <w:jc w:val="both"/>
-        <w:rPr>
-          <w:rFonts w:ascii="Times New Roman" w:hAnsi="Times New Roman" w:cs="Times New Roman"/>
-          <w:b/>
-          <w:bCs/>
-          <w:sz w:val="24"/>
-          <w:szCs w:val="24"/>
-        </w:rPr>
-      </w:pPr>
-      <w:proofErr w:type="spellStart"/>
-      <w:r>
-        <w:rPr>
-          <w:rFonts w:ascii="Times New Roman" w:hAnsi="Times New Roman" w:cs="Times New Roman"/>
-          <w:b/>
-          <w:bCs/>
-          <w:sz w:val="24"/>
-          <w:szCs w:val="24"/>
-        </w:rPr>
-        <w:t>soupsieve</w:t>
-      </w:r>
-      <w:proofErr w:type="spellEnd"/>
-      <w:r>
-        <w:rPr>
-          <w:rFonts w:ascii="Times New Roman" w:hAnsi="Times New Roman" w:cs="Times New Roman"/>
-          <w:b/>
-          <w:bCs/>
-          <w:sz w:val="24"/>
-          <w:szCs w:val="24"/>
-        </w:rPr>
-        <w:t>==2.6</w:t>
-      </w:r>
-    </w:p>
-    <w:p>
-      <w:pPr>
-        <w:spacing w:line="480" w:lineRule="auto"/>
-        <w:ind w:firstLine="720"/>
-        <w:jc w:val="both"/>
-        <w:rPr>
-          <w:rFonts w:ascii="Times New Roman" w:hAnsi="Times New Roman" w:cs="Times New Roman"/>
-          <w:b/>
-          <w:bCs/>
-          <w:sz w:val="24"/>
-          <w:szCs w:val="24"/>
-        </w:rPr>
-      </w:pPr>
-      <w:proofErr w:type="spellStart"/>
-      <w:r>
-        <w:rPr>
-          <w:rFonts w:ascii="Times New Roman" w:hAnsi="Times New Roman" w:cs="Times New Roman"/>
-          <w:b/>
-          <w:bCs/>
-          <w:sz w:val="24"/>
-          <w:szCs w:val="24"/>
-        </w:rPr>
-        <w:t>sqlparse</w:t>
-      </w:r>
-      <w:proofErr w:type="spellEnd"/>
-      <w:r>
-        <w:rPr>
-          <w:rFonts w:ascii="Times New Roman" w:hAnsi="Times New Roman" w:cs="Times New Roman"/>
-          <w:b/>
-          <w:bCs/>
-          <w:sz w:val="24"/>
-          <w:szCs w:val="24"/>
-        </w:rPr>
-        <w:t>==0.5.1</w:t>
-      </w:r>
-    </w:p>
-    <w:p>
-      <w:pPr>
-        <w:spacing w:line="480" w:lineRule="auto"/>
-        <w:ind w:firstLine="720"/>
-        <w:jc w:val="both"/>
-        <w:rPr>
-          <w:rFonts w:ascii="Times New Roman" w:hAnsi="Times New Roman" w:cs="Times New Roman"/>
-          <w:b/>
-          <w:bCs/>
-          <w:sz w:val="24"/>
-          <w:szCs w:val="24"/>
-        </w:rPr>
-      </w:pPr>
-      <w:r>
-        <w:rPr>
-          <w:rFonts w:ascii="Times New Roman" w:hAnsi="Times New Roman" w:cs="Times New Roman"/>
-          <w:b/>
-          <w:bCs/>
-          <w:sz w:val="24"/>
-          <w:szCs w:val="24"/>
-        </w:rPr>
-        <w:t>stripe==10.8.0</w:t>
-      </w:r>
-    </w:p>
-    <w:p>
-      <w:pPr>
-        <w:spacing w:line="480" w:lineRule="auto"/>
-        <w:ind w:firstLine="720"/>
-        <w:jc w:val="both"/>
-        <w:rPr>
-          <w:rFonts w:ascii="Times New Roman" w:hAnsi="Times New Roman" w:cs="Times New Roman"/>
-          <w:b/>
-          <w:bCs/>
-          <w:sz w:val="24"/>
-          <w:szCs w:val="24"/>
-        </w:rPr>
-      </w:pPr>
-      <w:r>
-        <w:rPr>
-          <w:rFonts w:ascii="Times New Roman" w:hAnsi="Times New Roman" w:cs="Times New Roman"/>
-          <w:b/>
-          <w:bCs/>
-          <w:sz w:val="24"/>
-          <w:szCs w:val="24"/>
-        </w:rPr>
-        <w:t>tabulate==0.9.0</w:t>
-      </w:r>
-    </w:p>
-    <w:p>
-      <w:pPr>
-        <w:spacing w:line="480" w:lineRule="auto"/>
-        <w:ind w:firstLine="720"/>
-        <w:jc w:val="both"/>
-        <w:rPr>
-          <w:rFonts w:ascii="Times New Roman" w:hAnsi="Times New Roman" w:cs="Times New Roman"/>
-          <w:b/>
-          <w:bCs/>
-          <w:sz w:val="24"/>
-          <w:szCs w:val="24"/>
-        </w:rPr>
-      </w:pPr>
-      <w:proofErr w:type="spellStart"/>
-      <w:r>
-        <w:rPr>
-          <w:rFonts w:ascii="Times New Roman" w:hAnsi="Times New Roman" w:cs="Times New Roman"/>
-          <w:b/>
-          <w:bCs/>
-          <w:sz w:val="24"/>
-          <w:szCs w:val="24"/>
-        </w:rPr>
-        <w:lastRenderedPageBreak/>
-        <w:t>typing_extensions</w:t>
-      </w:r>
-      <w:proofErr w:type="spellEnd"/>
-      <w:r>
-        <w:rPr>
-          <w:rFonts w:ascii="Times New Roman" w:hAnsi="Times New Roman" w:cs="Times New Roman"/>
-          <w:b/>
-          <w:bCs/>
-          <w:sz w:val="24"/>
-          <w:szCs w:val="24"/>
-        </w:rPr>
-        <w:t>==4.12.2</w:t>
-      </w:r>
-    </w:p>
-    <w:p>
-      <w:pPr>
-        <w:spacing w:line="480" w:lineRule="auto"/>
-        <w:ind w:firstLine="720"/>
-        <w:jc w:val="both"/>
-        <w:rPr>
-          <w:rFonts w:ascii="Times New Roman" w:hAnsi="Times New Roman" w:cs="Times New Roman"/>
-          <w:b/>
-          <w:bCs/>
-          <w:sz w:val="24"/>
-          <w:szCs w:val="24"/>
-        </w:rPr>
-      </w:pPr>
-      <w:proofErr w:type="spellStart"/>
-      <w:r>
-        <w:rPr>
-          <w:rFonts w:ascii="Times New Roman" w:hAnsi="Times New Roman" w:cs="Times New Roman"/>
-          <w:b/>
-          <w:bCs/>
-          <w:sz w:val="24"/>
-          <w:szCs w:val="24"/>
-        </w:rPr>
-        <w:t>tzdata</w:t>
-      </w:r>
-      <w:proofErr w:type="spellEnd"/>
-      <w:r>
-        <w:rPr>
-          <w:rFonts w:ascii="Times New Roman" w:hAnsi="Times New Roman" w:cs="Times New Roman"/>
-          <w:b/>
-          <w:bCs/>
-          <w:sz w:val="24"/>
-          <w:szCs w:val="24"/>
-        </w:rPr>
-        <w:t>==2024.1</w:t>
-      </w:r>
-    </w:p>
-    <w:p>
-      <w:pPr>
-        <w:spacing w:line="480" w:lineRule="auto"/>
-        <w:ind w:firstLine="720"/>
-        <w:jc w:val="both"/>
-        <w:rPr>
-          <w:rFonts w:ascii="Times New Roman" w:hAnsi="Times New Roman" w:cs="Times New Roman"/>
-          <w:b/>
-          <w:bCs/>
-          <w:sz w:val="24"/>
-          <w:szCs w:val="24"/>
-        </w:rPr>
-      </w:pPr>
-      <w:r>
-        <w:rPr>
-          <w:rFonts w:ascii="Times New Roman" w:hAnsi="Times New Roman" w:cs="Times New Roman"/>
-          <w:b/>
-          <w:bCs/>
-          <w:sz w:val="24"/>
-          <w:szCs w:val="24"/>
-        </w:rPr>
-        <w:t>urllib3==2.2.2</w:t>
-      </w:r>
-    </w:p>
-    <w:p>
-      <w:pPr>
-        <w:spacing w:line="480" w:lineRule="auto"/>
-        <w:ind w:firstLine="720"/>
-        <w:jc w:val="both"/>
-        <w:rPr>
-          <w:rFonts w:ascii="Times New Roman" w:hAnsi="Times New Roman" w:cs="Times New Roman"/>
-          <w:b/>
-          <w:bCs/>
           <w:sz w:val="24"/>
           <w:szCs w:val="24"/>
         </w:rPr>
@@ -2117,6 +1836,7 @@
           <w:sz w:val="24"/>
           <w:szCs w:val="24"/>
         </w:rPr>
+        <w:lastRenderedPageBreak/>
         <w:t>Frontend (React):</w:t>
       </w:r>
     </w:p>
@@ -2163,15 +1883,7 @@
           <w:sz w:val="24"/>
           <w:szCs w:val="24"/>
         </w:rPr>
-        <w:t xml:space="preserve">&gt;&gt; </w:t>
-      </w:r>
-      <w:r>
-        <w:rPr>
-          <w:rFonts w:ascii="Times New Roman" w:hAnsi="Times New Roman" w:cs="Times New Roman"/>
-          <w:sz w:val="24"/>
-          <w:szCs w:val="24"/>
-        </w:rPr>
-        <w:t>cd Kenya-Data-Viz/</w:t>
+        <w:t>&gt;&gt; cd Kenya-Data-Viz/</w:t>
       </w:r>
       <w:proofErr w:type="spellStart"/>
       <w:r>
@@ -2180,7 +1892,7 @@
           <w:sz w:val="24"/>
           <w:szCs w:val="24"/>
         </w:rPr>
-        <w:t>serverside</w:t>
+        <w:t>clientside</w:t>
       </w:r>
       <w:proofErr w:type="spellEnd"/>
       <w:r>
@@ -2219,10 +1931,30 @@
     <w:p>
       <w:pPr>
         <w:pStyle w:val="ListParagraph"/>
+        <w:spacing w:line="480" w:lineRule="auto"/>
+        <w:jc w:val="both"/>
+        <w:rPr>
+          <w:rFonts w:ascii="Times New Roman" w:hAnsi="Times New Roman" w:cs="Times New Roman"/>
+          <w:sz w:val="24"/>
+          <w:szCs w:val="24"/>
+        </w:rPr>
+      </w:pPr>
+      <w:r>
+        <w:rPr>
+          <w:rFonts w:ascii="Times New Roman" w:hAnsi="Times New Roman" w:cs="Times New Roman"/>
+          <w:sz w:val="24"/>
+          <w:szCs w:val="24"/>
+        </w:rPr>
+        <w:t>Below are all the dependencies required for the project to run smoothly</w:t>
+      </w:r>
+    </w:p>
+    <w:p>
+      <w:pPr>
+        <w:pStyle w:val="ListParagraph"/>
         <w:tabs>
           <w:tab w:val="num" w:pos="720"/>
         </w:tabs>
-        <w:spacing w:line="480" w:lineRule="auto"/>
+        <w:spacing w:line="276" w:lineRule="auto"/>
         <w:jc w:val="both"/>
         <w:rPr>
           <w:rFonts w:ascii="Times New Roman" w:hAnsi="Times New Roman" w:cs="Times New Roman"/>
@@ -2281,7 +2013,7 @@
         <w:tabs>
           <w:tab w:val="num" w:pos="720"/>
         </w:tabs>
-        <w:spacing w:line="480" w:lineRule="auto"/>
+        <w:spacing w:line="276" w:lineRule="auto"/>
         <w:jc w:val="both"/>
         <w:rPr>
           <w:rFonts w:ascii="Times New Roman" w:hAnsi="Times New Roman" w:cs="Times New Roman"/>
@@ -2358,7 +2090,7 @@
         <w:tabs>
           <w:tab w:val="num" w:pos="720"/>
         </w:tabs>
-        <w:spacing w:line="480" w:lineRule="auto"/>
+        <w:spacing w:line="276" w:lineRule="auto"/>
         <w:jc w:val="both"/>
         <w:rPr>
           <w:rFonts w:ascii="Times New Roman" w:hAnsi="Times New Roman" w:cs="Times New Roman"/>
@@ -2417,7 +2149,7 @@
         <w:tabs>
           <w:tab w:val="num" w:pos="720"/>
         </w:tabs>
-        <w:spacing w:line="480" w:lineRule="auto"/>
+        <w:spacing w:line="276" w:lineRule="auto"/>
         <w:jc w:val="both"/>
         <w:rPr>
           <w:rFonts w:ascii="Times New Roman" w:hAnsi="Times New Roman" w:cs="Times New Roman"/>
@@ -2476,7 +2208,7 @@
         <w:tabs>
           <w:tab w:val="num" w:pos="720"/>
         </w:tabs>
-        <w:spacing w:line="480" w:lineRule="auto"/>
+        <w:spacing w:line="276" w:lineRule="auto"/>
         <w:jc w:val="both"/>
         <w:rPr>
           <w:rFonts w:ascii="Times New Roman" w:hAnsi="Times New Roman" w:cs="Times New Roman"/>
@@ -2517,7 +2249,7 @@
         <w:tabs>
           <w:tab w:val="num" w:pos="720"/>
         </w:tabs>
-        <w:spacing w:line="480" w:lineRule="auto"/>
+        <w:spacing w:line="276" w:lineRule="auto"/>
         <w:jc w:val="both"/>
         <w:rPr>
           <w:rFonts w:ascii="Times New Roman" w:hAnsi="Times New Roman" w:cs="Times New Roman"/>
@@ -2558,7 +2290,7 @@
         <w:tabs>
           <w:tab w:val="num" w:pos="720"/>
         </w:tabs>
-        <w:spacing w:line="480" w:lineRule="auto"/>
+        <w:spacing w:line="276" w:lineRule="auto"/>
         <w:jc w:val="both"/>
         <w:rPr>
           <w:rFonts w:ascii="Times New Roman" w:hAnsi="Times New Roman" w:cs="Times New Roman"/>
@@ -2599,21 +2331,20 @@
         <w:tabs>
           <w:tab w:val="num" w:pos="720"/>
         </w:tabs>
-        <w:spacing w:line="480" w:lineRule="auto"/>
-        <w:jc w:val="both"/>
-        <w:rPr>
-          <w:rFonts w:ascii="Times New Roman" w:hAnsi="Times New Roman" w:cs="Times New Roman"/>
-          <w:sz w:val="24"/>
-          <w:szCs w:val="24"/>
-        </w:rPr>
-      </w:pPr>
-      <w:r>
-        <w:rPr>
-          <w:rFonts w:ascii="Times New Roman" w:hAnsi="Times New Roman" w:cs="Times New Roman"/>
-          <w:sz w:val="24"/>
-          <w:szCs w:val="24"/>
-        </w:rPr>
-        <w:lastRenderedPageBreak/>
+        <w:spacing w:line="276" w:lineRule="auto"/>
+        <w:jc w:val="both"/>
+        <w:rPr>
+          <w:rFonts w:ascii="Times New Roman" w:hAnsi="Times New Roman" w:cs="Times New Roman"/>
+          <w:sz w:val="24"/>
+          <w:szCs w:val="24"/>
+        </w:rPr>
+      </w:pPr>
+      <w:r>
+        <w:rPr>
+          <w:rFonts w:ascii="Times New Roman" w:hAnsi="Times New Roman" w:cs="Times New Roman"/>
+          <w:sz w:val="24"/>
+          <w:szCs w:val="24"/>
+        </w:rPr>
         <w:t xml:space="preserve">    "</w:t>
       </w:r>
       <w:proofErr w:type="spellStart"/>
@@ -2641,7 +2372,7 @@
         <w:tabs>
           <w:tab w:val="num" w:pos="720"/>
         </w:tabs>
-        <w:spacing w:line="480" w:lineRule="auto"/>
+        <w:spacing w:line="276" w:lineRule="auto"/>
         <w:jc w:val="both"/>
         <w:rPr>
           <w:rFonts w:ascii="Times New Roman" w:hAnsi="Times New Roman" w:cs="Times New Roman"/>
@@ -2664,7 +2395,7 @@
         <w:tabs>
           <w:tab w:val="num" w:pos="720"/>
         </w:tabs>
-        <w:spacing w:line="480" w:lineRule="auto"/>
+        <w:spacing w:line="276" w:lineRule="auto"/>
         <w:jc w:val="both"/>
         <w:rPr>
           <w:rFonts w:ascii="Times New Roman" w:hAnsi="Times New Roman" w:cs="Times New Roman"/>
@@ -2687,7 +2418,7 @@
         <w:tabs>
           <w:tab w:val="num" w:pos="720"/>
         </w:tabs>
-        <w:spacing w:line="480" w:lineRule="auto"/>
+        <w:spacing w:line="276" w:lineRule="auto"/>
         <w:jc w:val="both"/>
         <w:rPr>
           <w:rFonts w:ascii="Times New Roman" w:hAnsi="Times New Roman" w:cs="Times New Roman"/>
@@ -2748,7 +2479,7 @@
         <w:tabs>
           <w:tab w:val="num" w:pos="720"/>
         </w:tabs>
-        <w:spacing w:line="480" w:lineRule="auto"/>
+        <w:spacing w:line="276" w:lineRule="auto"/>
         <w:jc w:val="both"/>
         <w:rPr>
           <w:rFonts w:ascii="Times New Roman" w:hAnsi="Times New Roman" w:cs="Times New Roman"/>
@@ -2791,7 +2522,7 @@
         <w:tabs>
           <w:tab w:val="num" w:pos="720"/>
         </w:tabs>
-        <w:spacing w:line="480" w:lineRule="auto"/>
+        <w:spacing w:line="276" w:lineRule="auto"/>
         <w:jc w:val="both"/>
         <w:rPr>
           <w:rFonts w:ascii="Times New Roman" w:hAnsi="Times New Roman" w:cs="Times New Roman"/>
@@ -2850,7 +2581,7 @@
         <w:tabs>
           <w:tab w:val="num" w:pos="720"/>
         </w:tabs>
-        <w:spacing w:line="480" w:lineRule="auto"/>
+        <w:spacing w:line="276" w:lineRule="auto"/>
         <w:jc w:val="both"/>
         <w:rPr>
           <w:rFonts w:ascii="Times New Roman" w:hAnsi="Times New Roman" w:cs="Times New Roman"/>
@@ -2891,7 +2622,7 @@
         <w:tabs>
           <w:tab w:val="num" w:pos="720"/>
         </w:tabs>
-        <w:spacing w:line="480" w:lineRule="auto"/>
+        <w:spacing w:line="276" w:lineRule="auto"/>
         <w:jc w:val="both"/>
         <w:rPr>
           <w:rFonts w:ascii="Times New Roman" w:hAnsi="Times New Roman" w:cs="Times New Roman"/>
@@ -2934,7 +2665,7 @@
         <w:tabs>
           <w:tab w:val="num" w:pos="720"/>
         </w:tabs>
-        <w:spacing w:line="480" w:lineRule="auto"/>
+        <w:spacing w:line="276" w:lineRule="auto"/>
         <w:jc w:val="both"/>
         <w:rPr>
           <w:rFonts w:ascii="Times New Roman" w:hAnsi="Times New Roman" w:cs="Times New Roman"/>
@@ -2975,7 +2706,7 @@
         <w:tabs>
           <w:tab w:val="num" w:pos="720"/>
         </w:tabs>
-        <w:spacing w:line="480" w:lineRule="auto"/>
+        <w:spacing w:line="276" w:lineRule="auto"/>
         <w:jc w:val="both"/>
         <w:rPr>
           <w:rFonts w:ascii="Times New Roman" w:hAnsi="Times New Roman" w:cs="Times New Roman"/>
@@ -2998,7 +2729,7 @@
         <w:tabs>
           <w:tab w:val="num" w:pos="720"/>
         </w:tabs>
-        <w:spacing w:line="480" w:lineRule="auto"/>
+        <w:spacing w:line="276" w:lineRule="auto"/>
         <w:jc w:val="both"/>
         <w:rPr>
           <w:rFonts w:ascii="Times New Roman" w:hAnsi="Times New Roman" w:cs="Times New Roman"/>
@@ -3039,7 +2770,7 @@
         <w:tabs>
           <w:tab w:val="num" w:pos="720"/>
         </w:tabs>
-        <w:spacing w:line="480" w:lineRule="auto"/>
+        <w:spacing w:line="276" w:lineRule="auto"/>
         <w:jc w:val="both"/>
         <w:rPr>
           <w:rFonts w:ascii="Times New Roman" w:hAnsi="Times New Roman" w:cs="Times New Roman"/>
@@ -3080,7 +2811,7 @@
         <w:tabs>
           <w:tab w:val="num" w:pos="720"/>
         </w:tabs>
-        <w:spacing w:line="480" w:lineRule="auto"/>
+        <w:spacing w:line="276" w:lineRule="auto"/>
         <w:jc w:val="both"/>
         <w:rPr>
           <w:rFonts w:ascii="Times New Roman" w:hAnsi="Times New Roman" w:cs="Times New Roman"/>
@@ -3139,7 +2870,7 @@
         <w:tabs>
           <w:tab w:val="num" w:pos="720"/>
         </w:tabs>
-        <w:spacing w:line="480" w:lineRule="auto"/>
+        <w:spacing w:line="276" w:lineRule="auto"/>
         <w:jc w:val="both"/>
         <w:rPr>
           <w:rFonts w:ascii="Times New Roman" w:hAnsi="Times New Roman" w:cs="Times New Roman"/>
@@ -3198,7 +2929,7 @@
         <w:tabs>
           <w:tab w:val="num" w:pos="720"/>
         </w:tabs>
-        <w:spacing w:line="480" w:lineRule="auto"/>
+        <w:spacing w:line="276" w:lineRule="auto"/>
         <w:jc w:val="both"/>
         <w:rPr>
           <w:rFonts w:ascii="Times New Roman" w:hAnsi="Times New Roman" w:cs="Times New Roman"/>
@@ -3257,7 +2988,7 @@
         <w:tabs>
           <w:tab w:val="num" w:pos="720"/>
         </w:tabs>
-        <w:spacing w:line="480" w:lineRule="auto"/>
+        <w:spacing w:line="276" w:lineRule="auto"/>
         <w:jc w:val="both"/>
         <w:rPr>
           <w:rFonts w:ascii="Times New Roman" w:hAnsi="Times New Roman" w:cs="Times New Roman"/>
@@ -3300,7 +3031,7 @@
         <w:tabs>
           <w:tab w:val="num" w:pos="720"/>
         </w:tabs>
-        <w:spacing w:line="480" w:lineRule="auto"/>
+        <w:spacing w:line="276" w:lineRule="auto"/>
         <w:jc w:val="both"/>
         <w:rPr>
           <w:rFonts w:ascii="Times New Roman" w:hAnsi="Times New Roman" w:cs="Times New Roman"/>
@@ -3323,7 +3054,7 @@
         <w:tabs>
           <w:tab w:val="num" w:pos="720"/>
         </w:tabs>
-        <w:spacing w:line="480" w:lineRule="auto"/>
+        <w:spacing w:line="276" w:lineRule="auto"/>
         <w:jc w:val="both"/>
         <w:rPr>
           <w:rFonts w:ascii="Times New Roman" w:hAnsi="Times New Roman" w:cs="Times New Roman"/>
@@ -3342,9 +3073,11 @@
     </w:p>
     <w:p>
       <w:pPr>
-        <w:tabs>
-          <w:tab w:val="num" w:pos="720"/>
-        </w:tabs>
+        <w:pStyle w:val="ListParagraph"/>
+        <w:numPr>
+          <w:ilvl w:val="0"/>
+          <w:numId w:val="4"/>
+        </w:numPr>
         <w:spacing w:line="480" w:lineRule="auto"/>
         <w:jc w:val="both"/>
         <w:rPr>
@@ -3361,6 +3094,53 @@
           <w:sz w:val="24"/>
           <w:szCs w:val="24"/>
         </w:rPr>
+        <w:t>State Management</w:t>
+      </w:r>
+      <w:r>
+        <w:rPr>
+          <w:rFonts w:ascii="Times New Roman" w:hAnsi="Times New Roman" w:cs="Times New Roman"/>
+          <w:sz w:val="24"/>
+          <w:szCs w:val="24"/>
+        </w:rPr>
+        <w:t xml:space="preserve"> is through react Context. We have the user context and navigation context to manage the sidebar. This is with the help of local storage to store various states.</w:t>
+      </w:r>
+    </w:p>
+    <w:p>
+      <w:pPr>
+        <w:tabs>
+          <w:tab w:val="num" w:pos="720"/>
+        </w:tabs>
+        <w:spacing w:line="480" w:lineRule="auto"/>
+        <w:jc w:val="both"/>
+        <w:rPr>
+          <w:rFonts w:ascii="Times New Roman" w:hAnsi="Times New Roman" w:cs="Times New Roman"/>
+          <w:sz w:val="24"/>
+          <w:szCs w:val="24"/>
+        </w:rPr>
+      </w:pPr>
+    </w:p>
+    <w:p>
+      <w:pPr>
+        <w:tabs>
+          <w:tab w:val="num" w:pos="720"/>
+        </w:tabs>
+        <w:spacing w:line="480" w:lineRule="auto"/>
+        <w:jc w:val="both"/>
+        <w:rPr>
+          <w:rFonts w:ascii="Times New Roman" w:hAnsi="Times New Roman" w:cs="Times New Roman"/>
+          <w:sz w:val="24"/>
+          <w:szCs w:val="24"/>
+        </w:rPr>
+      </w:pPr>
+      <w:r>
+        <w:rPr>
+          <w:rFonts w:ascii="Times New Roman" w:hAnsi="Times New Roman" w:cs="Times New Roman"/>
+          <w:b/>
+          <w:bCs/>
+          <w:sz w:val="24"/>
+          <w:szCs w:val="24"/>
+        </w:rPr>
+        <w:lastRenderedPageBreak/>
         <w:t>2.3 Configuration</w:t>
       </w:r>
     </w:p>
@@ -3420,144 +3200,121 @@
     </w:p>
     <w:p>
       <w:pPr>
-        <w:spacing w:line="480" w:lineRule="auto"/>
-        <w:jc w:val="both"/>
-        <w:rPr>
-          <w:rFonts w:ascii="Times New Roman" w:hAnsi="Times New Roman" w:cs="Times New Roman"/>
-          <w:sz w:val="24"/>
-          <w:szCs w:val="24"/>
-        </w:rPr>
-      </w:pPr>
-      <w:r>
-        <w:rPr>
-          <w:rFonts w:ascii="Times New Roman" w:hAnsi="Times New Roman" w:cs="Times New Roman"/>
-          <w:sz w:val="24"/>
-          <w:szCs w:val="24"/>
-        </w:rPr>
-        <w:lastRenderedPageBreak/>
-        <w:t>STRIPE_TEST_PUBLIC_KEY=pk_test_51PolQwP020xIvhG40iMPAB4HWJXw4bVXGDtKdVbu6fLdUVEYytHU0ZJ1dYnGtfYQ9rlSkbL3YEX0LpUbGOxIMgOi00aoPgLrqo</w:t>
-      </w:r>
-    </w:p>
-    <w:p>
-      <w:pPr>
-        <w:spacing w:line="480" w:lineRule="auto"/>
-        <w:jc w:val="both"/>
-        <w:rPr>
-          <w:rFonts w:ascii="Times New Roman" w:hAnsi="Times New Roman" w:cs="Times New Roman"/>
-          <w:sz w:val="24"/>
-          <w:szCs w:val="24"/>
-        </w:rPr>
-      </w:pPr>
-      <w:r>
-        <w:rPr>
-          <w:rFonts w:ascii="Times New Roman" w:hAnsi="Times New Roman" w:cs="Times New Roman"/>
-          <w:sz w:val="24"/>
-          <w:szCs w:val="24"/>
-        </w:rPr>
-        <w:t xml:space="preserve">STRIPE_SECRET_KEY=sk_test_51PolQwP020xIvhG4YMkjhqHxIuXCg0wXiPnL1aWzG8gGb8fjUxe6ly6msFuDvjP340IexqgqSkOXZDbEkdmjtdB000CsNdvea5 </w:t>
-      </w:r>
-    </w:p>
-    <w:p>
-      <w:pPr>
-        <w:spacing w:line="480" w:lineRule="auto"/>
-        <w:jc w:val="both"/>
-        <w:rPr>
-          <w:rFonts w:ascii="Times New Roman" w:hAnsi="Times New Roman" w:cs="Times New Roman"/>
-          <w:sz w:val="24"/>
-          <w:szCs w:val="24"/>
-        </w:rPr>
-      </w:pPr>
-    </w:p>
-    <w:p>
-      <w:pPr>
-        <w:spacing w:line="480" w:lineRule="auto"/>
-        <w:jc w:val="both"/>
-        <w:rPr>
-          <w:rFonts w:ascii="Times New Roman" w:hAnsi="Times New Roman" w:cs="Times New Roman"/>
-          <w:sz w:val="24"/>
-          <w:szCs w:val="24"/>
-        </w:rPr>
-      </w:pPr>
-      <w:r>
-        <w:rPr>
-          <w:rFonts w:ascii="Times New Roman" w:hAnsi="Times New Roman" w:cs="Times New Roman"/>
-          <w:sz w:val="24"/>
-          <w:szCs w:val="24"/>
-        </w:rPr>
-        <w:t>CONSUMER_KEY=1nguj6gd0JVeAGRBS3NZih8IL79lUvNb</w:t>
-      </w:r>
-    </w:p>
-    <w:p>
-      <w:pPr>
-        <w:spacing w:line="480" w:lineRule="auto"/>
-        <w:jc w:val="both"/>
-        <w:rPr>
-          <w:rFonts w:ascii="Times New Roman" w:hAnsi="Times New Roman" w:cs="Times New Roman"/>
-          <w:sz w:val="24"/>
-          <w:szCs w:val="24"/>
-        </w:rPr>
-      </w:pPr>
-      <w:r>
-        <w:rPr>
-          <w:rFonts w:ascii="Times New Roman" w:hAnsi="Times New Roman" w:cs="Times New Roman"/>
-          <w:sz w:val="24"/>
-          <w:szCs w:val="24"/>
-        </w:rPr>
-        <w:t>PASS_KEY=bfb279f9aa9bdbcf158e97dd71a467cd2e0c893059b10f78e6b72ada1ed2c919</w:t>
-      </w:r>
-    </w:p>
-    <w:p>
-      <w:pPr>
-        <w:spacing w:line="480" w:lineRule="auto"/>
-        <w:jc w:val="both"/>
-        <w:rPr>
-          <w:rFonts w:ascii="Times New Roman" w:hAnsi="Times New Roman" w:cs="Times New Roman"/>
-          <w:sz w:val="24"/>
-          <w:szCs w:val="24"/>
-        </w:rPr>
-      </w:pPr>
-      <w:r>
-        <w:rPr>
-          <w:rFonts w:ascii="Times New Roman" w:hAnsi="Times New Roman" w:cs="Times New Roman"/>
-          <w:sz w:val="24"/>
-          <w:szCs w:val="24"/>
-        </w:rPr>
-        <w:t>BUSINESS_SHORT_CODE=174379</w:t>
-      </w:r>
-    </w:p>
-    <w:p>
-      <w:pPr>
-        <w:spacing w:line="480" w:lineRule="auto"/>
-        <w:jc w:val="both"/>
-        <w:rPr>
-          <w:rFonts w:ascii="Times New Roman" w:hAnsi="Times New Roman" w:cs="Times New Roman"/>
-          <w:sz w:val="24"/>
-          <w:szCs w:val="24"/>
-        </w:rPr>
-      </w:pPr>
-    </w:p>
-    <w:p>
-      <w:pPr>
-        <w:spacing w:line="480" w:lineRule="auto"/>
-        <w:jc w:val="both"/>
-        <w:rPr>
-          <w:rFonts w:ascii="Times New Roman" w:hAnsi="Times New Roman" w:cs="Times New Roman"/>
-          <w:sz w:val="24"/>
-          <w:szCs w:val="24"/>
-        </w:rPr>
-      </w:pPr>
-      <w:r>
-        <w:rPr>
-          <w:rFonts w:ascii="Times New Roman" w:hAnsi="Times New Roman" w:cs="Times New Roman"/>
-          <w:sz w:val="24"/>
-          <w:szCs w:val="24"/>
-        </w:rPr>
-        <w:t>CONSUMER_SECRET=AzckkCq2QfTNtRjt</w:t>
-      </w:r>
-    </w:p>
-    <w:p>
-      <w:pPr>
-        <w:spacing w:line="480" w:lineRule="auto"/>
+        <w:spacing w:line="276" w:lineRule="auto"/>
+        <w:jc w:val="both"/>
+        <w:rPr>
+          <w:rFonts w:ascii="Times New Roman" w:hAnsi="Times New Roman" w:cs="Times New Roman"/>
+          <w:sz w:val="24"/>
+          <w:szCs w:val="24"/>
+        </w:rPr>
+      </w:pPr>
+      <w:r>
+        <w:rPr>
+          <w:rFonts w:ascii="Times New Roman" w:hAnsi="Times New Roman" w:cs="Times New Roman"/>
+          <w:sz w:val="24"/>
+          <w:szCs w:val="24"/>
+        </w:rPr>
+        <w:t>STRIPE_TEST_PUBLIC_KEY</w:t>
+      </w:r>
+    </w:p>
+    <w:p>
+      <w:pPr>
+        <w:spacing w:line="276" w:lineRule="auto"/>
+        <w:jc w:val="both"/>
+        <w:rPr>
+          <w:rFonts w:ascii="Times New Roman" w:hAnsi="Times New Roman" w:cs="Times New Roman"/>
+          <w:sz w:val="24"/>
+          <w:szCs w:val="24"/>
+        </w:rPr>
+      </w:pPr>
+      <w:r>
+        <w:rPr>
+          <w:rFonts w:ascii="Times New Roman" w:hAnsi="Times New Roman" w:cs="Times New Roman"/>
+          <w:sz w:val="24"/>
+          <w:szCs w:val="24"/>
+        </w:rPr>
+        <w:t xml:space="preserve">STRIPE_SECRET_KEY= </w:t>
+      </w:r>
+    </w:p>
+    <w:p>
+      <w:pPr>
+        <w:spacing w:line="276" w:lineRule="auto"/>
+        <w:jc w:val="both"/>
+        <w:rPr>
+          <w:rFonts w:ascii="Times New Roman" w:hAnsi="Times New Roman" w:cs="Times New Roman"/>
+          <w:sz w:val="24"/>
+          <w:szCs w:val="24"/>
+        </w:rPr>
+      </w:pPr>
+      <w:r>
+        <w:rPr>
+          <w:rFonts w:ascii="Times New Roman" w:hAnsi="Times New Roman" w:cs="Times New Roman"/>
+          <w:sz w:val="24"/>
+          <w:szCs w:val="24"/>
+        </w:rPr>
+        <w:t>CONSUMER_KEY=</w:t>
+      </w:r>
+    </w:p>
+    <w:p>
+      <w:pPr>
+        <w:spacing w:line="276" w:lineRule="auto"/>
+        <w:jc w:val="both"/>
+        <w:rPr>
+          <w:rFonts w:ascii="Times New Roman" w:hAnsi="Times New Roman" w:cs="Times New Roman"/>
+          <w:sz w:val="24"/>
+          <w:szCs w:val="24"/>
+        </w:rPr>
+      </w:pPr>
+      <w:r>
+        <w:rPr>
+          <w:rFonts w:ascii="Times New Roman" w:hAnsi="Times New Roman" w:cs="Times New Roman"/>
+          <w:sz w:val="24"/>
+          <w:szCs w:val="24"/>
+        </w:rPr>
+        <w:t>PASS_KEY=</w:t>
+      </w:r>
+    </w:p>
+    <w:p>
+      <w:pPr>
+        <w:spacing w:line="276" w:lineRule="auto"/>
+        <w:jc w:val="both"/>
+        <w:rPr>
+          <w:rFonts w:ascii="Times New Roman" w:hAnsi="Times New Roman" w:cs="Times New Roman"/>
+          <w:sz w:val="24"/>
+          <w:szCs w:val="24"/>
+        </w:rPr>
+      </w:pPr>
+      <w:r>
+        <w:rPr>
+          <w:rFonts w:ascii="Times New Roman" w:hAnsi="Times New Roman" w:cs="Times New Roman"/>
+          <w:sz w:val="24"/>
+          <w:szCs w:val="24"/>
+        </w:rPr>
+        <w:t>BUSINESS_SHORT_CODE=</w:t>
+      </w:r>
+    </w:p>
+    <w:p>
+      <w:pPr>
+        <w:spacing w:line="276" w:lineRule="auto"/>
+        <w:jc w:val="both"/>
+        <w:rPr>
+          <w:rFonts w:ascii="Times New Roman" w:hAnsi="Times New Roman" w:cs="Times New Roman"/>
+          <w:sz w:val="24"/>
+          <w:szCs w:val="24"/>
+        </w:rPr>
+      </w:pPr>
+      <w:r>
+        <w:rPr>
+          <w:rFonts w:ascii="Times New Roman" w:hAnsi="Times New Roman" w:cs="Times New Roman"/>
+          <w:sz w:val="24"/>
+          <w:szCs w:val="24"/>
+        </w:rPr>
+        <w:t>CONSUMER_SECRET=</w:t>
+      </w:r>
+    </w:p>
+    <w:p>
+      <w:pPr>
+        <w:spacing w:line="276" w:lineRule="auto"/>
         <w:jc w:val="both"/>
         <w:rPr>
           <w:rFonts w:ascii="Times New Roman" w:hAnsi="Times New Roman" w:cs="Times New Roman"/>
@@ -3573,6 +3330,28 @@
         </w:rPr>
         <w:t>DEBUG=True</w:t>
       </w:r>
+    </w:p>
+    <w:p>
+      <w:pPr>
+        <w:spacing w:line="276" w:lineRule="auto"/>
+        <w:jc w:val="both"/>
+        <w:rPr>
+          <w:rFonts w:ascii="Times New Roman" w:hAnsi="Times New Roman" w:cs="Times New Roman"/>
+          <w:sz w:val="24"/>
+          <w:szCs w:val="24"/>
+        </w:rPr>
+      </w:pPr>
+    </w:p>
+    <w:p>
+      <w:pPr>
+        <w:spacing w:line="276" w:lineRule="auto"/>
+        <w:jc w:val="both"/>
+        <w:rPr>
+          <w:rFonts w:ascii="Times New Roman" w:hAnsi="Times New Roman" w:cs="Times New Roman"/>
+          <w:sz w:val="24"/>
+          <w:szCs w:val="24"/>
+        </w:rPr>
+      </w:pPr>
     </w:p>
     <w:p>
       <w:pPr>
@@ -3661,7 +3440,39 @@
           <w:sz w:val="24"/>
           <w:szCs w:val="24"/>
         </w:rPr>
-        <w:t>of Kenya Data Viz providing users with a header with tabs which users can navigate to Sign up, Sign in, Macroeconomics or Financials</w:t>
+        <w:t xml:space="preserve">of Kenya Data Viz providing users with a header with tabs </w:t>
+      </w:r>
+      <w:r>
+        <w:rPr>
+          <w:rFonts w:ascii="Times New Roman" w:hAnsi="Times New Roman" w:cs="Times New Roman"/>
+          <w:sz w:val="24"/>
+          <w:szCs w:val="24"/>
+        </w:rPr>
+        <w:t>that</w:t>
+      </w:r>
+      <w:r>
+        <w:rPr>
+          <w:rFonts w:ascii="Times New Roman" w:hAnsi="Times New Roman" w:cs="Times New Roman"/>
+          <w:sz w:val="24"/>
+          <w:szCs w:val="24"/>
+        </w:rPr>
+        <w:t xml:space="preserve"> users can navigate to Sign up, Sign in, Macroeconomics</w:t>
+      </w:r>
+      <w:r>
+        <w:rPr>
+          <w:rFonts w:ascii="Times New Roman" w:hAnsi="Times New Roman" w:cs="Times New Roman"/>
+          <w:sz w:val="24"/>
+          <w:szCs w:val="24"/>
+        </w:rPr>
+        <w:t>,</w:t>
+      </w:r>
+      <w:r>
+        <w:rPr>
+          <w:rFonts w:ascii="Times New Roman" w:hAnsi="Times New Roman" w:cs="Times New Roman"/>
+          <w:sz w:val="24"/>
+          <w:szCs w:val="24"/>
+        </w:rPr>
+        <w:t xml:space="preserve"> or Financials</w:t>
       </w:r>
       <w:r>
         <w:rPr>
@@ -3677,7 +3488,23 @@
           <w:sz w:val="24"/>
           <w:szCs w:val="24"/>
         </w:rPr>
-        <w:t xml:space="preserve"> The last 2 are restricted to only logged in users.</w:t>
+        <w:t xml:space="preserve"> The last 2 are restricted to only </w:t>
+      </w:r>
+      <w:r>
+        <w:rPr>
+          <w:rFonts w:ascii="Times New Roman" w:hAnsi="Times New Roman" w:cs="Times New Roman"/>
+          <w:sz w:val="24"/>
+          <w:szCs w:val="24"/>
+        </w:rPr>
+        <w:t>logged-in</w:t>
+      </w:r>
+      <w:r>
+        <w:rPr>
+          <w:rFonts w:ascii="Times New Roman" w:hAnsi="Times New Roman" w:cs="Times New Roman"/>
+          <w:sz w:val="24"/>
+          <w:szCs w:val="24"/>
+        </w:rPr>
+        <w:t xml:space="preserve"> users.</w:t>
       </w:r>
     </w:p>
     <w:p>
@@ -3710,7 +3537,71 @@
           <w:sz w:val="24"/>
           <w:szCs w:val="24"/>
         </w:rPr>
-        <w:t xml:space="preserve"> After successful login by the user, he is redirected to the main dashboard which contains a sidebar. </w:t>
+        <w:t xml:space="preserve"> After user</w:t>
+      </w:r>
+      <w:r>
+        <w:rPr>
+          <w:rFonts w:ascii="Times New Roman" w:hAnsi="Times New Roman" w:cs="Times New Roman"/>
+          <w:sz w:val="24"/>
+          <w:szCs w:val="24"/>
+        </w:rPr>
+        <w:t xml:space="preserve"> successful login</w:t>
+      </w:r>
+      <w:r>
+        <w:rPr>
+          <w:rFonts w:ascii="Times New Roman" w:hAnsi="Times New Roman" w:cs="Times New Roman"/>
+          <w:sz w:val="24"/>
+          <w:szCs w:val="24"/>
+        </w:rPr>
+        <w:t xml:space="preserve">, </w:t>
+      </w:r>
+      <w:r>
+        <w:rPr>
+          <w:rFonts w:ascii="Times New Roman" w:hAnsi="Times New Roman" w:cs="Times New Roman"/>
+          <w:sz w:val="24"/>
+          <w:szCs w:val="24"/>
+        </w:rPr>
+        <w:t>they are</w:t>
+      </w:r>
+      <w:r>
+        <w:rPr>
+          <w:rFonts w:ascii="Times New Roman" w:hAnsi="Times New Roman" w:cs="Times New Roman"/>
+          <w:sz w:val="24"/>
+          <w:szCs w:val="24"/>
+        </w:rPr>
+        <w:t xml:space="preserve"> redirected to the main dashboard </w:t>
+      </w:r>
+      <w:r>
+        <w:rPr>
+          <w:rFonts w:ascii="Times New Roman" w:hAnsi="Times New Roman" w:cs="Times New Roman"/>
+          <w:sz w:val="24"/>
+          <w:szCs w:val="24"/>
+        </w:rPr>
+        <w:t>with</w:t>
+      </w:r>
+      <w:r>
+        <w:rPr>
+          <w:rFonts w:ascii="Times New Roman" w:hAnsi="Times New Roman" w:cs="Times New Roman"/>
+          <w:sz w:val="24"/>
+          <w:szCs w:val="24"/>
+        </w:rPr>
+        <w:t xml:space="preserve"> a sidebar</w:t>
+      </w:r>
+      <w:r>
+        <w:rPr>
+          <w:rFonts w:ascii="Times New Roman" w:hAnsi="Times New Roman" w:cs="Times New Roman"/>
+          <w:sz w:val="24"/>
+          <w:szCs w:val="24"/>
+        </w:rPr>
+        <w:t xml:space="preserve"> with tabs as below</w:t>
+      </w:r>
+      <w:r>
+        <w:rPr>
+          <w:rFonts w:ascii="Times New Roman" w:hAnsi="Times New Roman" w:cs="Times New Roman"/>
+          <w:sz w:val="24"/>
+          <w:szCs w:val="24"/>
+        </w:rPr>
+        <w:t xml:space="preserve">. </w:t>
       </w:r>
     </w:p>
     <w:p>
@@ -3768,7 +3659,6 @@
           <w:sz w:val="24"/>
           <w:szCs w:val="24"/>
         </w:rPr>
-        <w:lastRenderedPageBreak/>
         <w:t>Dashboard1:</w:t>
       </w:r>
       <w:r>
@@ -3803,16 +3693,14 @@
         </w:rPr>
         <w:t xml:space="preserve">, per capita </w:t>
       </w:r>
-      <w:proofErr w:type="spellStart"/>
-      <w:r>
-        <w:rPr>
-          <w:rFonts w:ascii="Times New Roman" w:hAnsi="Times New Roman" w:cs="Times New Roman"/>
-          <w:sz w:val="24"/>
-          <w:szCs w:val="24"/>
-        </w:rPr>
-        <w:t>gdp</w:t>
-      </w:r>
-      <w:proofErr w:type="spellEnd"/>
+      <w:r>
+        <w:rPr>
+          <w:rFonts w:ascii="Times New Roman" w:hAnsi="Times New Roman" w:cs="Times New Roman"/>
+          <w:sz w:val="24"/>
+          <w:szCs w:val="24"/>
+        </w:rPr>
+        <w:t>GDP,</w:t>
+      </w:r>
       <w:r>
         <w:rPr>
           <w:rFonts w:ascii="Times New Roman" w:hAnsi="Times New Roman" w:cs="Times New Roman"/>
@@ -3893,6 +3781,7 @@
           <w:sz w:val="24"/>
           <w:szCs w:val="24"/>
         </w:rPr>
+        <w:lastRenderedPageBreak/>
         <w:t>Dashboard3:</w:t>
       </w:r>
     </w:p>
@@ -4054,7 +3943,111 @@
           <w:sz w:val="24"/>
           <w:szCs w:val="24"/>
         </w:rPr>
-        <w:t>Page2: Shows historical prices prior to July (paid).</w:t>
+        <w:t xml:space="preserve">Page2: Shows historical prices </w:t>
+      </w:r>
+      <w:r>
+        <w:rPr>
+          <w:rFonts w:ascii="Times New Roman" w:hAnsi="Times New Roman" w:cs="Times New Roman"/>
+          <w:sz w:val="24"/>
+          <w:szCs w:val="24"/>
+        </w:rPr>
+        <w:t>before</w:t>
+      </w:r>
+      <w:r>
+        <w:rPr>
+          <w:rFonts w:ascii="Times New Roman" w:hAnsi="Times New Roman" w:cs="Times New Roman"/>
+          <w:sz w:val="24"/>
+          <w:szCs w:val="24"/>
+        </w:rPr>
+        <w:t xml:space="preserve"> July (paid).</w:t>
+      </w:r>
+    </w:p>
+    <w:p>
+      <w:pPr>
+        <w:pStyle w:val="ListParagraph"/>
+        <w:numPr>
+          <w:ilvl w:val="0"/>
+          <w:numId w:val="7"/>
+        </w:numPr>
+        <w:spacing w:line="480" w:lineRule="auto"/>
+        <w:jc w:val="both"/>
+        <w:rPr>
+          <w:rFonts w:ascii="Times New Roman" w:hAnsi="Times New Roman" w:cs="Times New Roman"/>
+          <w:sz w:val="24"/>
+          <w:szCs w:val="24"/>
+        </w:rPr>
+      </w:pPr>
+      <w:r>
+        <w:rPr>
+          <w:rFonts w:ascii="Times New Roman" w:hAnsi="Times New Roman" w:cs="Times New Roman"/>
+          <w:b/>
+          <w:bCs/>
+          <w:sz w:val="24"/>
+          <w:szCs w:val="24"/>
+        </w:rPr>
+        <w:t>Filtering Data</w:t>
+      </w:r>
+      <w:r>
+        <w:rPr>
+          <w:rFonts w:ascii="Times New Roman" w:hAnsi="Times New Roman" w:cs="Times New Roman"/>
+          <w:b/>
+          <w:bCs/>
+          <w:sz w:val="24"/>
+          <w:szCs w:val="24"/>
+        </w:rPr>
+        <w:t xml:space="preserve">: </w:t>
+      </w:r>
+      <w:r>
+        <w:rPr>
+          <w:rFonts w:ascii="Times New Roman" w:hAnsi="Times New Roman" w:cs="Times New Roman"/>
+          <w:sz w:val="24"/>
+          <w:szCs w:val="24"/>
+        </w:rPr>
+        <w:t>On all the displayed charts</w:t>
+      </w:r>
+      <w:r>
+        <w:rPr>
+          <w:rFonts w:ascii="Times New Roman" w:hAnsi="Times New Roman" w:cs="Times New Roman"/>
+          <w:sz w:val="24"/>
+          <w:szCs w:val="24"/>
+        </w:rPr>
+        <w:t xml:space="preserve">, the user can filter data to be displayed by clicking the blue buttons at the top of the chart. For instance, if users want to display data for the last five years, they should click the </w:t>
+      </w:r>
+      <w:r>
+        <w:rPr>
+          <w:rFonts w:ascii="Times New Roman" w:hAnsi="Times New Roman" w:cs="Times New Roman"/>
+          <w:b/>
+          <w:bCs/>
+          <w:sz w:val="24"/>
+          <w:szCs w:val="24"/>
+        </w:rPr>
+        <w:t>‘Last 5Y’</w:t>
+      </w:r>
+      <w:r>
+        <w:rPr>
+          <w:rFonts w:ascii="Times New Roman" w:hAnsi="Times New Roman" w:cs="Times New Roman"/>
+          <w:sz w:val="24"/>
+          <w:szCs w:val="24"/>
+        </w:rPr>
+        <w:t xml:space="preserve"> button. If it is for the last one month, they just need to click the </w:t>
+      </w:r>
+      <w:r>
+        <w:rPr>
+          <w:rFonts w:ascii="Times New Roman" w:hAnsi="Times New Roman" w:cs="Times New Roman"/>
+          <w:b/>
+          <w:bCs/>
+          <w:sz w:val="24"/>
+          <w:szCs w:val="24"/>
+        </w:rPr>
+        <w:t>'Last 1M’</w:t>
+      </w:r>
+      <w:r>
+        <w:rPr>
+          <w:rFonts w:ascii="Times New Roman" w:hAnsi="Times New Roman" w:cs="Times New Roman"/>
+          <w:sz w:val="24"/>
+          <w:szCs w:val="24"/>
+        </w:rPr>
+        <w:t xml:space="preserve"> button.</w:t>
       </w:r>
     </w:p>
     <w:p>
@@ -4100,7 +4093,63 @@
           <w:sz w:val="24"/>
           <w:szCs w:val="24"/>
         </w:rPr>
-        <w:t>A new user to Kenya Data Viz registers by clicking Sign Up tab on the header if a user has an account, they go ahead and click the Sin in tab at the header and login with their username and password</w:t>
+        <w:t xml:space="preserve">A new user to Kenya Data Viz registers by clicking </w:t>
+      </w:r>
+      <w:r>
+        <w:rPr>
+          <w:rFonts w:ascii="Times New Roman" w:hAnsi="Times New Roman" w:cs="Times New Roman"/>
+          <w:sz w:val="24"/>
+          <w:szCs w:val="24"/>
+        </w:rPr>
+        <w:t xml:space="preserve">the </w:t>
+      </w:r>
+      <w:r>
+        <w:rPr>
+          <w:rFonts w:ascii="Times New Roman" w:hAnsi="Times New Roman" w:cs="Times New Roman"/>
+          <w:sz w:val="24"/>
+          <w:szCs w:val="24"/>
+        </w:rPr>
+        <w:t>Sign-Up</w:t>
+      </w:r>
+      <w:r>
+        <w:rPr>
+          <w:rFonts w:ascii="Times New Roman" w:hAnsi="Times New Roman" w:cs="Times New Roman"/>
+          <w:sz w:val="24"/>
+          <w:szCs w:val="24"/>
+        </w:rPr>
+        <w:t xml:space="preserve"> tab on the header if a user has an account, they go ahead and click the </w:t>
+      </w:r>
+      <w:r>
+        <w:rPr>
+          <w:rFonts w:ascii="Times New Roman" w:hAnsi="Times New Roman" w:cs="Times New Roman"/>
+          <w:sz w:val="24"/>
+          <w:szCs w:val="24"/>
+        </w:rPr>
+        <w:t>Sign-in</w:t>
+      </w:r>
+      <w:r>
+        <w:rPr>
+          <w:rFonts w:ascii="Times New Roman" w:hAnsi="Times New Roman" w:cs="Times New Roman"/>
+          <w:sz w:val="24"/>
+          <w:szCs w:val="24"/>
+        </w:rPr>
+        <w:t xml:space="preserve"> tab at the header and </w:t>
+      </w:r>
+      <w:r>
+        <w:rPr>
+          <w:rFonts w:ascii="Times New Roman" w:hAnsi="Times New Roman" w:cs="Times New Roman"/>
+          <w:sz w:val="24"/>
+          <w:szCs w:val="24"/>
+        </w:rPr>
+        <w:t>log in</w:t>
+      </w:r>
+      <w:r>
+        <w:rPr>
+          <w:rFonts w:ascii="Times New Roman" w:hAnsi="Times New Roman" w:cs="Times New Roman"/>
+          <w:sz w:val="24"/>
+          <w:szCs w:val="24"/>
+        </w:rPr>
+        <w:t xml:space="preserve"> with their username and password</w:t>
       </w:r>
     </w:p>
     <w:p>
@@ -4125,16 +4174,14 @@
         </w:rPr>
         <w:t xml:space="preserve">Users are authenticated using </w:t>
       </w:r>
-      <w:proofErr w:type="spellStart"/>
-      <w:r>
-        <w:rPr>
-          <w:rFonts w:ascii="Times New Roman" w:hAnsi="Times New Roman" w:cs="Times New Roman"/>
-          <w:sz w:val="24"/>
-          <w:szCs w:val="24"/>
-        </w:rPr>
-        <w:t>jsonwebtoken</w:t>
-      </w:r>
-      <w:proofErr w:type="spellEnd"/>
+      <w:r>
+        <w:rPr>
+          <w:rFonts w:ascii="Times New Roman" w:hAnsi="Times New Roman" w:cs="Times New Roman"/>
+          <w:sz w:val="24"/>
+          <w:szCs w:val="24"/>
+        </w:rPr>
+        <w:t>JSON web token</w:t>
+      </w:r>
       <w:r>
         <w:rPr>
           <w:rFonts w:ascii="Times New Roman" w:hAnsi="Times New Roman" w:cs="Times New Roman"/>
@@ -4180,7 +4227,23 @@
           <w:sz w:val="24"/>
           <w:szCs w:val="24"/>
         </w:rPr>
-        <w:t xml:space="preserve"> by clicking Profile button on the sidebar</w:t>
+        <w:t xml:space="preserve"> by clicking </w:t>
+      </w:r>
+      <w:r>
+        <w:rPr>
+          <w:rFonts w:ascii="Times New Roman" w:hAnsi="Times New Roman" w:cs="Times New Roman"/>
+          <w:sz w:val="24"/>
+          <w:szCs w:val="24"/>
+        </w:rPr>
+        <w:t xml:space="preserve">the </w:t>
+      </w:r>
+      <w:r>
+        <w:rPr>
+          <w:rFonts w:ascii="Times New Roman" w:hAnsi="Times New Roman" w:cs="Times New Roman"/>
+          <w:sz w:val="24"/>
+          <w:szCs w:val="24"/>
+        </w:rPr>
+        <w:t>Profile button on the sidebar</w:t>
       </w:r>
       <w:r>
         <w:rPr>
@@ -4250,7 +4313,39 @@
           <w:sz w:val="24"/>
           <w:szCs w:val="24"/>
         </w:rPr>
-        <w:t xml:space="preserve"> by clicking ‘Be a full member’ button when the head to locked pages on the sidebar.</w:t>
+        <w:t xml:space="preserve"> by clicking </w:t>
+      </w:r>
+      <w:r>
+        <w:rPr>
+          <w:rFonts w:ascii="Times New Roman" w:hAnsi="Times New Roman" w:cs="Times New Roman"/>
+          <w:sz w:val="24"/>
+          <w:szCs w:val="24"/>
+        </w:rPr>
+        <w:t xml:space="preserve">the </w:t>
+      </w:r>
+      <w:r>
+        <w:rPr>
+          <w:rFonts w:ascii="Times New Roman" w:hAnsi="Times New Roman" w:cs="Times New Roman"/>
+          <w:sz w:val="24"/>
+          <w:szCs w:val="24"/>
+        </w:rPr>
+        <w:t>‘Be a full member’ button when the</w:t>
+      </w:r>
+      <w:r>
+        <w:rPr>
+          <w:rFonts w:ascii="Times New Roman" w:hAnsi="Times New Roman" w:cs="Times New Roman"/>
+          <w:sz w:val="24"/>
+          <w:szCs w:val="24"/>
+        </w:rPr>
+        <w:t>y</w:t>
+      </w:r>
+      <w:r>
+        <w:rPr>
+          <w:rFonts w:ascii="Times New Roman" w:hAnsi="Times New Roman" w:cs="Times New Roman"/>
+          <w:sz w:val="24"/>
+          <w:szCs w:val="24"/>
+        </w:rPr>
+        <w:t xml:space="preserve"> head to locked pages on the sidebar.</w:t>
       </w:r>
     </w:p>
     <w:p>
@@ -4274,7 +4369,39 @@
           <w:szCs w:val="24"/>
         </w:rPr>
         <w:lastRenderedPageBreak/>
-        <w:t>Users using debit/credit card give the card details and Ksh.100 is deducted from their account upon successful payment.</w:t>
+        <w:t xml:space="preserve">Users using debit/credit </w:t>
+      </w:r>
+      <w:r>
+        <w:rPr>
+          <w:rFonts w:ascii="Times New Roman" w:hAnsi="Times New Roman" w:cs="Times New Roman"/>
+          <w:sz w:val="24"/>
+          <w:szCs w:val="24"/>
+        </w:rPr>
+        <w:t>cards</w:t>
+      </w:r>
+      <w:r>
+        <w:rPr>
+          <w:rFonts w:ascii="Times New Roman" w:hAnsi="Times New Roman" w:cs="Times New Roman"/>
+          <w:sz w:val="24"/>
+          <w:szCs w:val="24"/>
+        </w:rPr>
+        <w:t xml:space="preserve"> give </w:t>
+      </w:r>
+      <w:r>
+        <w:rPr>
+          <w:rFonts w:ascii="Times New Roman" w:hAnsi="Times New Roman" w:cs="Times New Roman"/>
+          <w:sz w:val="24"/>
+          <w:szCs w:val="24"/>
+        </w:rPr>
+        <w:t>their</w:t>
+      </w:r>
+      <w:r>
+        <w:rPr>
+          <w:rFonts w:ascii="Times New Roman" w:hAnsi="Times New Roman" w:cs="Times New Roman"/>
+          <w:sz w:val="24"/>
+          <w:szCs w:val="24"/>
+        </w:rPr>
+        <w:t xml:space="preserve"> card details and Ksh.100 is deducted from their account upon successful payment.</w:t>
       </w:r>
     </w:p>
     <w:p>
@@ -4315,7 +4442,23 @@
           <w:sz w:val="24"/>
           <w:szCs w:val="24"/>
         </w:rPr>
-        <w:t xml:space="preserve"> provide only their Mpesa number and an STK push is made to their phone, the only thing they need to do is provide their Mpesa pin.</w:t>
+        <w:t xml:space="preserve"> provide only their Mpesa number</w:t>
+      </w:r>
+      <w:r>
+        <w:rPr>
+          <w:rFonts w:ascii="Times New Roman" w:hAnsi="Times New Roman" w:cs="Times New Roman"/>
+          <w:sz w:val="24"/>
+          <w:szCs w:val="24"/>
+        </w:rPr>
+        <w:t>,</w:t>
+      </w:r>
+      <w:r>
+        <w:rPr>
+          <w:rFonts w:ascii="Times New Roman" w:hAnsi="Times New Roman" w:cs="Times New Roman"/>
+          <w:sz w:val="24"/>
+          <w:szCs w:val="24"/>
+        </w:rPr>
+        <w:t xml:space="preserve"> and an STK push is made to their phone, the only thing they need to do is provide their Mpesa pin.</w:t>
       </w:r>
     </w:p>
     <w:p>
@@ -4592,23 +4735,7 @@
           <w:sz w:val="24"/>
           <w:szCs w:val="24"/>
         </w:rPr>
-        <w:t xml:space="preserve"> </w:t>
-      </w:r>
-      <w:r>
-        <w:rPr>
-          <w:rFonts w:ascii="Times New Roman" w:hAnsi="Times New Roman" w:cs="Times New Roman"/>
-          <w:sz w:val="24"/>
-          <w:szCs w:val="24"/>
-        </w:rPr>
-        <w:t>macroeconomics</w:t>
-      </w:r>
-      <w:r>
-        <w:rPr>
-          <w:rFonts w:ascii="Times New Roman" w:hAnsi="Times New Roman" w:cs="Times New Roman"/>
-          <w:sz w:val="24"/>
-          <w:szCs w:val="24"/>
-        </w:rPr>
-        <w:t xml:space="preserve"> </w:t>
+        <w:t xml:space="preserve"> macroeconomics </w:t>
       </w:r>
       <w:r>
         <w:rPr>
@@ -4704,23 +4831,7 @@
           <w:sz w:val="24"/>
           <w:szCs w:val="24"/>
         </w:rPr>
-        <w:t xml:space="preserve"> </w:t>
-      </w:r>
-      <w:r>
-        <w:rPr>
-          <w:rFonts w:ascii="Times New Roman" w:hAnsi="Times New Roman" w:cs="Times New Roman"/>
-          <w:sz w:val="24"/>
-          <w:szCs w:val="24"/>
-        </w:rPr>
-        <w:t>macroeconomics</w:t>
-      </w:r>
-      <w:r>
-        <w:rPr>
-          <w:rFonts w:ascii="Times New Roman" w:hAnsi="Times New Roman" w:cs="Times New Roman"/>
-          <w:sz w:val="24"/>
-          <w:szCs w:val="24"/>
-        </w:rPr>
-        <w:t xml:space="preserve"> </w:t>
+        <w:t xml:space="preserve"> macroeconomics </w:t>
       </w:r>
       <w:r>
         <w:rPr>
@@ -7866,6 +7977,7 @@
   <w:style w:type="character" w:default="1" w:styleId="DefaultParagraphFont">
     <w:name w:val="Default Paragraph Font"/>
     <w:uiPriority w:val="1"/>
+    <w:semiHidden/>
     <w:unhideWhenUsed/>
   </w:style>
   <w:style w:type="table" w:default="1" w:styleId="TableNormal">

</xml_diff>